<commit_message>
inserido dados dos clientes e responsavel tecnico
</commit_message>
<xml_diff>
--- a/Memorial-Tecnico-Descritivo.docx
+++ b/Memorial-Tecnico-Descritivo.docx
@@ -255,7 +255,16 @@
           <w:sz w:val="20"/>
           <w:szCs w:val="20"/>
         </w:rPr>
-        <w:t>pot_sistema</w:t>
+        <w:t>pot_</w:t>
+      </w:r>
+      <w:r>
+        <w:rPr>
+          <w:rFonts w:ascii="Arial" w:hAnsi="Arial" w:cs="Arial"/>
+          <w:b/>
+          <w:sz w:val="20"/>
+          <w:szCs w:val="20"/>
+        </w:rPr>
+        <w:t>inv</w:t>
       </w:r>
       <w:proofErr w:type="spellEnd"/>
       <w:r>
@@ -313,17 +322,18 @@
           <w:sz w:val="20"/>
           <w:szCs w:val="20"/>
         </w:rPr>
-        <w:t xml:space="preserve">DE BAIXA TENSÃO EM </w:t>
+        <w:t xml:space="preserve">DE BAIXA </w:t>
       </w:r>
       <w:r>
         <w:rPr>
           <w:rFonts w:ascii="Arial" w:hAnsi="Arial" w:cs="Arial"/>
           <w:b/>
-          <w:color w:val="FF0000"/>
-          <w:sz w:val="20"/>
-          <w:szCs w:val="20"/>
-        </w:rPr>
-        <w:t>[TENSÃO NOMINAL DA REDE]</w:t>
+          <w:color w:val="000000"/>
+          <w:sz w:val="20"/>
+          <w:szCs w:val="20"/>
+          <w:u w:val="single"/>
+        </w:rPr>
+        <w:t>TENSÃO</w:t>
       </w:r>
       <w:r>
         <w:rPr>
@@ -333,12 +343,61 @@
           <w:sz w:val="20"/>
           <w:szCs w:val="20"/>
         </w:rPr>
+        <w:t xml:space="preserve"> EM </w:t>
+      </w:r>
+      <w:r>
+        <w:rPr>
+          <w:rFonts w:ascii="Arial" w:hAnsi="Arial" w:cs="Arial"/>
+          <w:b/>
+          <w:sz w:val="20"/>
+          <w:szCs w:val="20"/>
+        </w:rPr>
+        <w:t>{{</w:t>
+      </w:r>
+      <w:proofErr w:type="spellStart"/>
+      <w:r>
+        <w:rPr>
+          <w:rFonts w:ascii="Arial" w:hAnsi="Arial" w:cs="Arial"/>
+          <w:b/>
+          <w:sz w:val="20"/>
+          <w:szCs w:val="20"/>
+        </w:rPr>
+        <w:t>v_nom</w:t>
+      </w:r>
+      <w:proofErr w:type="spellEnd"/>
+      <w:r>
+        <w:rPr>
+          <w:rFonts w:ascii="Arial" w:hAnsi="Arial" w:cs="Arial"/>
+          <w:b/>
+          <w:sz w:val="20"/>
+          <w:szCs w:val="20"/>
+        </w:rPr>
+        <w:t>}}</w:t>
+      </w:r>
+      <w:r>
+        <w:rPr>
+          <w:rFonts w:ascii="Arial" w:hAnsi="Arial" w:cs="Arial"/>
+          <w:b/>
+          <w:color w:val="000000"/>
+          <w:sz w:val="20"/>
+          <w:szCs w:val="20"/>
+        </w:rPr>
         <w:t xml:space="preserve"> </w:t>
       </w:r>
       <w:r>
         <w:rPr>
           <w:rFonts w:ascii="Arial" w:hAnsi="Arial" w:cs="Arial"/>
           <w:b/>
+          <w:color w:val="000000"/>
+          <w:sz w:val="20"/>
+          <w:szCs w:val="20"/>
+        </w:rPr>
+        <w:t xml:space="preserve">V </w:t>
+      </w:r>
+      <w:r>
+        <w:rPr>
+          <w:rFonts w:ascii="Arial" w:hAnsi="Arial" w:cs="Arial"/>
+          <w:b/>
           <w:sz w:val="20"/>
           <w:szCs w:val="20"/>
         </w:rPr>
@@ -357,31 +416,30 @@
         <w:rPr>
           <w:rFonts w:ascii="Arial" w:hAnsi="Arial" w:cs="Arial"/>
           <w:b/>
-          <w:color w:val="FF0000"/>
-          <w:sz w:val="20"/>
-          <w:szCs w:val="20"/>
-        </w:rPr>
-        <w:t>[</w:t>
-      </w:r>
+          <w:sz w:val="20"/>
+          <w:szCs w:val="20"/>
+        </w:rPr>
+        <w:t>{{</w:t>
+      </w:r>
+      <w:proofErr w:type="spellStart"/>
       <w:r>
         <w:rPr>
           <w:rFonts w:ascii="Arial" w:hAnsi="Arial" w:cs="Arial"/>
           <w:b/>
-          <w:color w:val="FF0000"/>
-          <w:sz w:val="20"/>
-          <w:szCs w:val="20"/>
-        </w:rPr>
-        <w:t>INDIVIDUAL, AUTOCONSUMO REMOTO, GERAÇÃO COMPARTILHADA OU EMU</w:t>
-      </w:r>
+          <w:sz w:val="20"/>
+          <w:szCs w:val="20"/>
+        </w:rPr>
+        <w:t>tipo_atendimento</w:t>
+      </w:r>
+      <w:proofErr w:type="spellEnd"/>
       <w:r>
         <w:rPr>
           <w:rFonts w:ascii="Arial" w:hAnsi="Arial" w:cs="Arial"/>
           <w:b/>
-          <w:color w:val="FF0000"/>
-          <w:sz w:val="20"/>
-          <w:szCs w:val="20"/>
-        </w:rPr>
-        <w:t>C]</w:t>
+          <w:sz w:val="20"/>
+          <w:szCs w:val="20"/>
+        </w:rPr>
+        <w:t>}}</w:t>
       </w:r>
     </w:p>
     <w:p>
@@ -521,7 +579,6 @@
         <w:rPr>
           <w:rFonts w:ascii="Arial" w:hAnsi="Arial" w:cs="Arial"/>
           <w:b/>
-          <w:color w:val="FF0000"/>
           <w:sz w:val="20"/>
           <w:szCs w:val="20"/>
         </w:rPr>
@@ -530,31 +587,30 @@
         <w:rPr>
           <w:rFonts w:ascii="Arial" w:hAnsi="Arial" w:cs="Arial"/>
           <w:b/>
-          <w:color w:val="FF0000"/>
-          <w:sz w:val="20"/>
-          <w:szCs w:val="20"/>
-        </w:rPr>
-        <w:t>[</w:t>
-      </w:r>
+          <w:sz w:val="20"/>
+          <w:szCs w:val="20"/>
+        </w:rPr>
+        <w:t>{{</w:t>
+      </w:r>
+      <w:proofErr w:type="spellStart"/>
       <w:r>
         <w:rPr>
           <w:rFonts w:ascii="Arial" w:hAnsi="Arial" w:cs="Arial"/>
           <w:b/>
-          <w:color w:val="FF0000"/>
-          <w:sz w:val="20"/>
-          <w:szCs w:val="20"/>
-        </w:rPr>
-        <w:t>NOME DO CLIENTE</w:t>
-      </w:r>
+          <w:sz w:val="20"/>
+          <w:szCs w:val="20"/>
+        </w:rPr>
+        <w:t>nome_cliente</w:t>
+      </w:r>
+      <w:proofErr w:type="spellEnd"/>
       <w:r>
         <w:rPr>
           <w:rFonts w:ascii="Arial" w:hAnsi="Arial" w:cs="Arial"/>
           <w:b/>
-          <w:color w:val="FF0000"/>
-          <w:sz w:val="20"/>
-          <w:szCs w:val="20"/>
-        </w:rPr>
-        <w:t>]</w:t>
+          <w:sz w:val="20"/>
+          <w:szCs w:val="20"/>
+        </w:rPr>
+        <w:t>}}</w:t>
       </w:r>
     </w:p>
     <w:p>
@@ -586,31 +642,30 @@
         <w:rPr>
           <w:rFonts w:ascii="Arial" w:hAnsi="Arial" w:cs="Arial"/>
           <w:b/>
-          <w:color w:val="FF0000"/>
-          <w:sz w:val="20"/>
-          <w:szCs w:val="20"/>
-        </w:rPr>
-        <w:t>[</w:t>
-      </w:r>
+          <w:sz w:val="20"/>
+          <w:szCs w:val="20"/>
+        </w:rPr>
+        <w:t>{{</w:t>
+      </w:r>
+      <w:proofErr w:type="spellStart"/>
       <w:r>
         <w:rPr>
           <w:rFonts w:ascii="Arial" w:hAnsi="Arial" w:cs="Arial"/>
           <w:b/>
-          <w:color w:val="FF0000"/>
-          <w:sz w:val="20"/>
-          <w:szCs w:val="20"/>
-        </w:rPr>
-        <w:t>XXXXXXXXXX</w:t>
-      </w:r>
+          <w:sz w:val="20"/>
+          <w:szCs w:val="20"/>
+        </w:rPr>
+        <w:t>rg</w:t>
+      </w:r>
+      <w:proofErr w:type="spellEnd"/>
       <w:r>
         <w:rPr>
           <w:rFonts w:ascii="Arial" w:hAnsi="Arial" w:cs="Arial"/>
           <w:b/>
-          <w:color w:val="FF0000"/>
-          <w:sz w:val="20"/>
-          <w:szCs w:val="20"/>
-        </w:rPr>
-        <w:t>]</w:t>
+          <w:sz w:val="20"/>
+          <w:szCs w:val="20"/>
+        </w:rPr>
+        <w:t>}}</w:t>
       </w:r>
     </w:p>
     <w:p>
@@ -720,7 +775,6 @@
         <w:rPr>
           <w:rFonts w:ascii="Arial" w:hAnsi="Arial" w:cs="Arial"/>
           <w:b/>
-          <w:color w:val="FF0000"/>
           <w:sz w:val="20"/>
           <w:szCs w:val="20"/>
         </w:rPr>
@@ -729,31 +783,30 @@
         <w:rPr>
           <w:rFonts w:ascii="Arial" w:hAnsi="Arial" w:cs="Arial"/>
           <w:b/>
-          <w:color w:val="FF0000"/>
-          <w:sz w:val="20"/>
-          <w:szCs w:val="20"/>
-        </w:rPr>
-        <w:t>[</w:t>
-      </w:r>
+          <w:sz w:val="20"/>
+          <w:szCs w:val="20"/>
+        </w:rPr>
+        <w:t>{{</w:t>
+      </w:r>
+      <w:proofErr w:type="spellStart"/>
       <w:r>
         <w:rPr>
           <w:rFonts w:ascii="Arial" w:hAnsi="Arial" w:cs="Arial"/>
           <w:b/>
-          <w:color w:val="FF0000"/>
-          <w:sz w:val="20"/>
-          <w:szCs w:val="20"/>
-        </w:rPr>
-        <w:t>NOME DO RESPONSÁVEL TÉCNICO</w:t>
-      </w:r>
+          <w:sz w:val="20"/>
+          <w:szCs w:val="20"/>
+        </w:rPr>
+        <w:t>nome_responsavel_tecnico</w:t>
+      </w:r>
+      <w:proofErr w:type="spellEnd"/>
       <w:r>
         <w:rPr>
           <w:rFonts w:ascii="Arial" w:hAnsi="Arial" w:cs="Arial"/>
           <w:b/>
-          <w:color w:val="FF0000"/>
-          <w:sz w:val="20"/>
-          <w:szCs w:val="20"/>
-        </w:rPr>
-        <w:t>]</w:t>
+          <w:sz w:val="20"/>
+          <w:szCs w:val="20"/>
+        </w:rPr>
+        <w:t>}}</w:t>
       </w:r>
     </w:p>
     <w:p>
@@ -767,7 +820,6 @@
         <w:rPr>
           <w:rFonts w:ascii="Arial" w:hAnsi="Arial" w:cs="Arial"/>
           <w:b/>
-          <w:color w:val="FF0000"/>
           <w:sz w:val="20"/>
           <w:szCs w:val="20"/>
         </w:rPr>
@@ -776,11 +828,39 @@
         <w:rPr>
           <w:rFonts w:ascii="Arial" w:hAnsi="Arial" w:cs="Arial"/>
           <w:b/>
-          <w:color w:val="FF0000"/>
-          <w:sz w:val="20"/>
-          <w:szCs w:val="20"/>
-        </w:rPr>
-        <w:t>[PROFISSÃO]</w:t>
+          <w:sz w:val="20"/>
+          <w:szCs w:val="20"/>
+        </w:rPr>
+        <w:t>{{</w:t>
+      </w:r>
+      <w:proofErr w:type="spellStart"/>
+      <w:r>
+        <w:rPr>
+          <w:rFonts w:ascii="Arial" w:hAnsi="Arial" w:cs="Arial"/>
+          <w:b/>
+          <w:sz w:val="20"/>
+          <w:szCs w:val="20"/>
+        </w:rPr>
+        <w:t>profiss</w:t>
+      </w:r>
+      <w:r>
+        <w:rPr>
+          <w:rFonts w:ascii="Arial" w:hAnsi="Arial" w:cs="Arial"/>
+          <w:b/>
+          <w:sz w:val="20"/>
+          <w:szCs w:val="20"/>
+        </w:rPr>
+        <w:t>ao</w:t>
+      </w:r>
+      <w:proofErr w:type="spellEnd"/>
+      <w:r>
+        <w:rPr>
+          <w:rFonts w:ascii="Arial" w:hAnsi="Arial" w:cs="Arial"/>
+          <w:b/>
+          <w:sz w:val="20"/>
+          <w:szCs w:val="20"/>
+        </w:rPr>
+        <w:t>}}</w:t>
       </w:r>
     </w:p>
     <w:p>
@@ -794,7 +874,6 @@
         <w:rPr>
           <w:rFonts w:ascii="Arial" w:hAnsi="Arial" w:cs="Arial"/>
           <w:b/>
-          <w:color w:val="FF0000"/>
           <w:sz w:val="20"/>
           <w:szCs w:val="20"/>
         </w:rPr>
@@ -803,7 +882,6 @@
         <w:rPr>
           <w:rFonts w:ascii="Arial" w:hAnsi="Arial" w:cs="Arial"/>
           <w:b/>
-          <w:color w:val="FF0000"/>
           <w:sz w:val="20"/>
           <w:szCs w:val="20"/>
         </w:rPr>
@@ -813,7 +891,6 @@
         <w:rPr>
           <w:rFonts w:ascii="Arial" w:hAnsi="Arial" w:cs="Arial"/>
           <w:b/>
-          <w:color w:val="FF0000"/>
           <w:sz w:val="20"/>
           <w:szCs w:val="20"/>
         </w:rPr>
@@ -823,11 +900,30 @@
         <w:rPr>
           <w:rFonts w:ascii="Arial" w:hAnsi="Arial" w:cs="Arial"/>
           <w:b/>
-          <w:color w:val="FF0000"/>
-          <w:sz w:val="20"/>
-          <w:szCs w:val="20"/>
-        </w:rPr>
-        <w:t>XXXXXXXXXX</w:t>
+          <w:sz w:val="20"/>
+          <w:szCs w:val="20"/>
+        </w:rPr>
+        <w:t>{{</w:t>
+      </w:r>
+      <w:proofErr w:type="spellStart"/>
+      <w:r>
+        <w:rPr>
+          <w:rFonts w:ascii="Arial" w:hAnsi="Arial" w:cs="Arial"/>
+          <w:b/>
+          <w:sz w:val="20"/>
+          <w:szCs w:val="20"/>
+        </w:rPr>
+        <w:t>crea</w:t>
+      </w:r>
+      <w:proofErr w:type="spellEnd"/>
+      <w:r>
+        <w:rPr>
+          <w:rFonts w:ascii="Arial" w:hAnsi="Arial" w:cs="Arial"/>
+          <w:b/>
+          <w:sz w:val="20"/>
+          <w:szCs w:val="20"/>
+        </w:rPr>
+        <w:t>}}</w:t>
       </w:r>
     </w:p>
     <w:p>
@@ -980,7 +1076,7 @@
           <w:sz w:val="20"/>
           <w:szCs w:val="20"/>
         </w:rPr>
-        <w:t>CIDADE</w:t>
+        <w:t>{{cidade}}</w:t>
       </w:r>
       <w:r>
         <w:rPr>
@@ -998,7 +1094,7 @@
           <w:sz w:val="20"/>
           <w:szCs w:val="20"/>
         </w:rPr>
-        <w:t>UF</w:t>
+        <w:t>{{UF}}</w:t>
       </w:r>
     </w:p>
     <w:p>
@@ -1029,8 +1125,9 @@
           <w:sz w:val="20"/>
           <w:szCs w:val="20"/>
         </w:rPr>
-        <w:t>MÊS</w:t>
-      </w:r>
+        <w:t>{{</w:t>
+      </w:r>
+      <w:proofErr w:type="spellStart"/>
       <w:r>
         <w:rPr>
           <w:rFonts w:ascii="Arial" w:hAnsi="Arial" w:cs="Arial"/>
@@ -1038,6 +1135,25 @@
           <w:sz w:val="20"/>
           <w:szCs w:val="20"/>
         </w:rPr>
+        <w:t>mes</w:t>
+      </w:r>
+      <w:proofErr w:type="spellEnd"/>
+      <w:r>
+        <w:rPr>
+          <w:rFonts w:ascii="Arial" w:hAnsi="Arial" w:cs="Arial"/>
+          <w:b/>
+          <w:sz w:val="20"/>
+          <w:szCs w:val="20"/>
+        </w:rPr>
+        <w:t>}}</w:t>
+      </w:r>
+      <w:r>
+        <w:rPr>
+          <w:rFonts w:ascii="Arial" w:hAnsi="Arial" w:cs="Arial"/>
+          <w:b/>
+          <w:sz w:val="20"/>
+          <w:szCs w:val="20"/>
+        </w:rPr>
         <w:t xml:space="preserve"> – </w:t>
       </w:r>
       <w:r>
@@ -1047,7 +1163,7 @@
           <w:sz w:val="20"/>
           <w:szCs w:val="20"/>
         </w:rPr>
-        <w:t>ANO</w:t>
+        <w:t>{{ano}}</w:t>
       </w:r>
     </w:p>
     <w:p>
@@ -5449,11 +5565,366 @@
       <w:r>
         <w:rPr>
           <w:rFonts w:ascii="Arial" w:hAnsi="Arial" w:cs="Arial"/>
+          <w:sz w:val="20"/>
+          <w:szCs w:val="20"/>
+        </w:rPr>
+        <w:t>{{distribuidora}},</w:t>
+      </w:r>
+      <w:r>
+        <w:rPr>
+          <w:rFonts w:ascii="Arial" w:hAnsi="Arial" w:cs="Arial"/>
+          <w:color w:val="000000"/>
+          <w:sz w:val="20"/>
+          <w:szCs w:val="20"/>
+        </w:rPr>
+        <w:t xml:space="preserve"> </w:t>
+      </w:r>
+      <w:r>
+        <w:rPr>
+          <w:rFonts w:ascii="Arial" w:hAnsi="Arial" w:cs="Arial"/>
+          <w:color w:val="000000"/>
+          <w:sz w:val="20"/>
+          <w:szCs w:val="20"/>
+        </w:rPr>
+        <w:t xml:space="preserve">dos documentos mínimos necessários, </w:t>
+      </w:r>
+      <w:r>
+        <w:rPr>
+          <w:rFonts w:ascii="Arial" w:hAnsi="Arial" w:cs="Arial"/>
+          <w:color w:val="000000"/>
+          <w:sz w:val="20"/>
+          <w:szCs w:val="20"/>
+        </w:rPr>
+        <w:t>em conformidade com a REN 482, co</w:t>
+      </w:r>
+      <w:r>
+        <w:rPr>
+          <w:rFonts w:ascii="Arial" w:hAnsi="Arial" w:cs="Arial"/>
+          <w:color w:val="000000"/>
+          <w:sz w:val="20"/>
+          <w:szCs w:val="20"/>
+        </w:rPr>
+        <w:t>m</w:t>
+      </w:r>
+      <w:r>
+        <w:rPr>
+          <w:rFonts w:ascii="Arial" w:hAnsi="Arial" w:cs="Arial"/>
+          <w:color w:val="000000"/>
+          <w:sz w:val="20"/>
+          <w:szCs w:val="20"/>
+        </w:rPr>
+        <w:t xml:space="preserve"> o PRODIST Módulo 3 secção 3.7, </w:t>
+      </w:r>
+      <w:r>
+        <w:rPr>
+          <w:rFonts w:ascii="Arial" w:hAnsi="Arial" w:cs="Arial"/>
+          <w:color w:val="000000"/>
+          <w:sz w:val="20"/>
+          <w:szCs w:val="20"/>
+        </w:rPr>
+        <w:t>com a NT.020</w:t>
+      </w:r>
+      <w:r>
+        <w:rPr>
+          <w:rFonts w:ascii="Arial" w:hAnsi="Arial" w:cs="Arial"/>
+          <w:color w:val="000000"/>
+          <w:sz w:val="20"/>
+          <w:szCs w:val="20"/>
+        </w:rPr>
+        <w:t xml:space="preserve"> e com as normas técnicas nacionais (ABNT</w:t>
+      </w:r>
+      <w:r>
+        <w:rPr>
+          <w:rFonts w:ascii="Arial" w:hAnsi="Arial" w:cs="Arial"/>
+          <w:color w:val="000000"/>
+          <w:sz w:val="20"/>
+          <w:szCs w:val="20"/>
+        </w:rPr>
+        <w:t>) ou internacionais (europeia e americana</w:t>
+      </w:r>
+      <w:r>
+        <w:rPr>
+          <w:rFonts w:ascii="Arial" w:hAnsi="Arial" w:cs="Arial"/>
+          <w:color w:val="000000"/>
+          <w:sz w:val="20"/>
+          <w:szCs w:val="20"/>
+        </w:rPr>
+        <w:t>)</w:t>
+      </w:r>
+      <w:r>
+        <w:rPr>
+          <w:rFonts w:ascii="Arial" w:hAnsi="Arial" w:cs="Arial"/>
+          <w:color w:val="000000"/>
+          <w:sz w:val="20"/>
+          <w:szCs w:val="20"/>
+        </w:rPr>
+        <w:t xml:space="preserve">, para </w:t>
+      </w:r>
+      <w:r>
+        <w:rPr>
+          <w:rFonts w:ascii="Arial" w:hAnsi="Arial" w:cs="Arial"/>
+          <w:b/>
+          <w:color w:val="000000"/>
+          <w:sz w:val="20"/>
+          <w:szCs w:val="20"/>
+        </w:rPr>
+        <w:t>SOLICITAÇÃO DO</w:t>
+      </w:r>
+      <w:r>
+        <w:rPr>
+          <w:rFonts w:ascii="Arial" w:hAnsi="Arial" w:cs="Arial"/>
+          <w:color w:val="000000"/>
+          <w:sz w:val="20"/>
+          <w:szCs w:val="20"/>
+        </w:rPr>
+        <w:t xml:space="preserve"> </w:t>
+      </w:r>
+      <w:r>
+        <w:rPr>
+          <w:rFonts w:ascii="Arial" w:hAnsi="Arial" w:cs="Arial"/>
+          <w:b/>
+          <w:color w:val="000000"/>
+          <w:sz w:val="20"/>
+          <w:szCs w:val="20"/>
+        </w:rPr>
+        <w:t>PARECER DE ACESSO</w:t>
+      </w:r>
+      <w:r>
+        <w:rPr>
+          <w:rFonts w:ascii="Arial" w:hAnsi="Arial" w:cs="Arial"/>
+          <w:color w:val="000000"/>
+          <w:sz w:val="20"/>
+          <w:szCs w:val="20"/>
+        </w:rPr>
+        <w:t xml:space="preserve"> </w:t>
+      </w:r>
+      <w:r>
+        <w:rPr>
+          <w:rFonts w:ascii="Arial" w:hAnsi="Arial" w:cs="Arial"/>
+          <w:color w:val="000000"/>
+          <w:sz w:val="20"/>
+          <w:szCs w:val="20"/>
+        </w:rPr>
+        <w:t xml:space="preserve">de uma </w:t>
+      </w:r>
+      <w:r>
+        <w:rPr>
+          <w:rFonts w:ascii="Arial" w:hAnsi="Arial" w:cs="Arial"/>
+          <w:color w:val="000000"/>
+          <w:sz w:val="20"/>
+          <w:szCs w:val="20"/>
+        </w:rPr>
+        <w:t>m</w:t>
+      </w:r>
+      <w:r>
+        <w:rPr>
+          <w:rFonts w:ascii="Arial" w:hAnsi="Arial" w:cs="Arial"/>
+          <w:color w:val="000000"/>
+          <w:sz w:val="20"/>
+          <w:szCs w:val="20"/>
+        </w:rPr>
+        <w:t xml:space="preserve">icrogeração </w:t>
+      </w:r>
+      <w:r>
+        <w:rPr>
+          <w:rFonts w:ascii="Arial" w:hAnsi="Arial" w:cs="Arial"/>
+          <w:color w:val="000000"/>
+          <w:sz w:val="20"/>
+          <w:szCs w:val="20"/>
+        </w:rPr>
+        <w:t>d</w:t>
+      </w:r>
+      <w:r>
+        <w:rPr>
+          <w:rFonts w:ascii="Arial" w:hAnsi="Arial" w:cs="Arial"/>
+          <w:color w:val="000000"/>
+          <w:sz w:val="20"/>
+          <w:szCs w:val="20"/>
+        </w:rPr>
+        <w:t xml:space="preserve">istribuída </w:t>
+      </w:r>
+      <w:r>
+        <w:rPr>
+          <w:rFonts w:ascii="Arial" w:hAnsi="Arial" w:cs="Arial"/>
+          <w:color w:val="000000"/>
+          <w:sz w:val="20"/>
+          <w:szCs w:val="20"/>
+        </w:rPr>
+        <w:t>conectada</w:t>
+      </w:r>
+      <w:r>
+        <w:rPr>
+          <w:rFonts w:ascii="Arial" w:hAnsi="Arial" w:cs="Arial"/>
+          <w:color w:val="000000"/>
+          <w:sz w:val="20"/>
+          <w:szCs w:val="20"/>
+        </w:rPr>
+        <w:t xml:space="preserve"> à rede </w:t>
+      </w:r>
+      <w:r>
+        <w:rPr>
+          <w:rFonts w:ascii="Arial" w:hAnsi="Arial" w:cs="Arial"/>
+          <w:color w:val="000000"/>
+          <w:sz w:val="20"/>
+          <w:szCs w:val="20"/>
+        </w:rPr>
+        <w:t xml:space="preserve">de distribuição </w:t>
+      </w:r>
+      <w:r>
+        <w:rPr>
+          <w:rFonts w:ascii="Arial" w:hAnsi="Arial" w:cs="Arial"/>
+          <w:color w:val="000000"/>
+          <w:sz w:val="20"/>
+          <w:szCs w:val="20"/>
+        </w:rPr>
+        <w:t>de energia</w:t>
+      </w:r>
+      <w:r>
+        <w:rPr>
+          <w:rFonts w:ascii="Arial" w:hAnsi="Arial" w:cs="Arial"/>
+          <w:color w:val="000000"/>
+          <w:sz w:val="20"/>
+          <w:szCs w:val="20"/>
+        </w:rPr>
+        <w:t xml:space="preserve"> elétrica através </w:t>
+      </w:r>
+      <w:r>
+        <w:rPr>
+          <w:rFonts w:ascii="Arial" w:hAnsi="Arial" w:cs="Arial"/>
+          <w:color w:val="000000"/>
+          <w:sz w:val="20"/>
+          <w:szCs w:val="20"/>
+        </w:rPr>
+        <w:t xml:space="preserve">de um </w:t>
+      </w:r>
+      <w:r>
+        <w:rPr>
+          <w:rFonts w:ascii="Arial" w:hAnsi="Arial" w:cs="Arial"/>
+          <w:color w:val="000000"/>
+          <w:sz w:val="20"/>
+          <w:szCs w:val="20"/>
+        </w:rPr>
+        <w:t xml:space="preserve">sistema </w:t>
+      </w:r>
+      <w:r>
+        <w:rPr>
+          <w:rFonts w:ascii="Arial" w:hAnsi="Arial" w:cs="Arial"/>
+          <w:b/>
+          <w:sz w:val="20"/>
+          <w:szCs w:val="20"/>
+        </w:rPr>
+        <w:t>{{</w:t>
+      </w:r>
+      <w:proofErr w:type="spellStart"/>
+      <w:r>
+        <w:rPr>
+          <w:rFonts w:ascii="Arial" w:hAnsi="Arial" w:cs="Arial"/>
+          <w:b/>
+          <w:sz w:val="20"/>
+          <w:szCs w:val="20"/>
+        </w:rPr>
+        <w:t>tipo_geracao</w:t>
+      </w:r>
+      <w:proofErr w:type="spellEnd"/>
+      <w:r>
+        <w:rPr>
+          <w:rFonts w:ascii="Arial" w:hAnsi="Arial" w:cs="Arial"/>
+          <w:b/>
+          <w:sz w:val="20"/>
+          <w:szCs w:val="20"/>
+        </w:rPr>
+        <w:t>}}</w:t>
+      </w:r>
+      <w:r>
+        <w:rPr>
+          <w:rFonts w:ascii="Arial" w:hAnsi="Arial" w:cs="Arial"/>
+          <w:color w:val="000000"/>
+          <w:sz w:val="20"/>
+          <w:szCs w:val="20"/>
+        </w:rPr>
+        <w:t xml:space="preserve"> </w:t>
+      </w:r>
+      <w:r>
+        <w:rPr>
+          <w:rFonts w:ascii="Arial" w:hAnsi="Arial" w:cs="Arial"/>
+          <w:color w:val="000000"/>
+          <w:sz w:val="20"/>
+          <w:szCs w:val="20"/>
+        </w:rPr>
+        <w:t xml:space="preserve">de </w:t>
+      </w:r>
+      <w:r>
+        <w:rPr>
+          <w:rFonts w:ascii="Arial" w:hAnsi="Arial" w:cs="Arial"/>
+          <w:b/>
+          <w:sz w:val="20"/>
+          <w:szCs w:val="20"/>
+        </w:rPr>
+        <w:t>{{</w:t>
+      </w:r>
+      <w:proofErr w:type="spellStart"/>
+      <w:r>
+        <w:rPr>
+          <w:rFonts w:ascii="Arial" w:hAnsi="Arial" w:cs="Arial"/>
+          <w:b/>
+          <w:sz w:val="20"/>
+          <w:szCs w:val="20"/>
+        </w:rPr>
+        <w:t>pot_</w:t>
+      </w:r>
+      <w:r>
+        <w:rPr>
+          <w:rFonts w:ascii="Arial" w:hAnsi="Arial" w:cs="Arial"/>
+          <w:b/>
+          <w:sz w:val="20"/>
+          <w:szCs w:val="20"/>
+        </w:rPr>
+        <w:t>inv</w:t>
+      </w:r>
+      <w:proofErr w:type="spellEnd"/>
+      <w:r>
+        <w:rPr>
+          <w:rFonts w:ascii="Arial" w:hAnsi="Arial" w:cs="Arial"/>
+          <w:b/>
+          <w:sz w:val="20"/>
+          <w:szCs w:val="20"/>
+        </w:rPr>
+        <w:t>}}</w:t>
+      </w:r>
+      <w:r>
+        <w:rPr>
+          <w:rFonts w:ascii="Arial" w:hAnsi="Arial" w:cs="Arial"/>
+          <w:color w:val="000000"/>
+          <w:sz w:val="20"/>
+          <w:szCs w:val="20"/>
+        </w:rPr>
+        <w:t xml:space="preserve"> kW,</w:t>
+      </w:r>
+      <w:r>
+        <w:rPr>
+          <w:rFonts w:ascii="Arial" w:hAnsi="Arial" w:cs="Arial"/>
+          <w:color w:val="000000"/>
+          <w:sz w:val="20"/>
+          <w:szCs w:val="20"/>
+        </w:rPr>
+        <w:t xml:space="preserve"> </w:t>
+      </w:r>
+      <w:r>
+        <w:rPr>
+          <w:rFonts w:ascii="Arial" w:hAnsi="Arial" w:cs="Arial"/>
+          <w:sz w:val="20"/>
+          <w:szCs w:val="20"/>
+        </w:rPr>
+        <w:t>composto por</w:t>
+      </w:r>
+      <w:r>
+        <w:rPr>
+          <w:rFonts w:ascii="Arial" w:hAnsi="Arial" w:cs="Arial"/>
           <w:color w:val="FF0000"/>
           <w:sz w:val="20"/>
           <w:szCs w:val="20"/>
         </w:rPr>
-        <w:t>[</w:t>
+        <w:t xml:space="preserve"> [</w:t>
       </w:r>
       <w:r>
         <w:rPr>
@@ -5463,7 +5934,7 @@
           <w:sz w:val="20"/>
           <w:szCs w:val="20"/>
         </w:rPr>
-        <w:t>NOME DA CONCESSIONÁRIA</w:t>
+        <w:t>informar a quantidade de geradores e inversores, se for o caso</w:t>
       </w:r>
       <w:r>
         <w:rPr>
@@ -5477,7 +5948,6 @@
       <w:r>
         <w:rPr>
           <w:rFonts w:ascii="Arial" w:hAnsi="Arial" w:cs="Arial"/>
-          <w:color w:val="000000"/>
           <w:sz w:val="20"/>
           <w:szCs w:val="20"/>
         </w:rPr>
@@ -5490,388 +5960,41 @@
           <w:sz w:val="20"/>
           <w:szCs w:val="20"/>
         </w:rPr>
-        <w:t xml:space="preserve">dos documentos mínimos necessários, </w:t>
-      </w:r>
-      <w:r>
-        <w:rPr>
-          <w:rFonts w:ascii="Arial" w:hAnsi="Arial" w:cs="Arial"/>
-          <w:color w:val="000000"/>
-          <w:sz w:val="20"/>
-          <w:szCs w:val="20"/>
-        </w:rPr>
-        <w:t>em conformidade com a REN 482, co</w:t>
-      </w:r>
-      <w:r>
-        <w:rPr>
-          <w:rFonts w:ascii="Arial" w:hAnsi="Arial" w:cs="Arial"/>
-          <w:color w:val="000000"/>
-          <w:sz w:val="20"/>
-          <w:szCs w:val="20"/>
-        </w:rPr>
-        <w:t>m</w:t>
-      </w:r>
-      <w:r>
-        <w:rPr>
-          <w:rFonts w:ascii="Arial" w:hAnsi="Arial" w:cs="Arial"/>
-          <w:color w:val="000000"/>
-          <w:sz w:val="20"/>
-          <w:szCs w:val="20"/>
-        </w:rPr>
-        <w:t xml:space="preserve"> o PRODIST Módulo 3 secção 3.7, </w:t>
-      </w:r>
-      <w:r>
-        <w:rPr>
-          <w:rFonts w:ascii="Arial" w:hAnsi="Arial" w:cs="Arial"/>
-          <w:color w:val="000000"/>
-          <w:sz w:val="20"/>
-          <w:szCs w:val="20"/>
-        </w:rPr>
-        <w:t>com a NT.020</w:t>
-      </w:r>
-      <w:r>
-        <w:rPr>
-          <w:rFonts w:ascii="Arial" w:hAnsi="Arial" w:cs="Arial"/>
-          <w:color w:val="000000"/>
-          <w:sz w:val="20"/>
-          <w:szCs w:val="20"/>
-        </w:rPr>
-        <w:t xml:space="preserve"> e com as normas técnicas nacionais (ABNT</w:t>
-      </w:r>
-      <w:r>
-        <w:rPr>
-          <w:rFonts w:ascii="Arial" w:hAnsi="Arial" w:cs="Arial"/>
-          <w:color w:val="000000"/>
-          <w:sz w:val="20"/>
-          <w:szCs w:val="20"/>
-        </w:rPr>
-        <w:t>) ou internacionais (europeia e americana</w:t>
-      </w:r>
-      <w:r>
-        <w:rPr>
-          <w:rFonts w:ascii="Arial" w:hAnsi="Arial" w:cs="Arial"/>
-          <w:color w:val="000000"/>
-          <w:sz w:val="20"/>
-          <w:szCs w:val="20"/>
-        </w:rPr>
-        <w:t>)</w:t>
-      </w:r>
-      <w:r>
-        <w:rPr>
-          <w:rFonts w:ascii="Arial" w:hAnsi="Arial" w:cs="Arial"/>
-          <w:color w:val="000000"/>
-          <w:sz w:val="20"/>
-          <w:szCs w:val="20"/>
-        </w:rPr>
-        <w:t xml:space="preserve">, para </w:t>
+        <w:t xml:space="preserve">caracterizado como </w:t>
       </w:r>
       <w:r>
         <w:rPr>
           <w:rFonts w:ascii="Arial" w:hAnsi="Arial" w:cs="Arial"/>
           <w:b/>
-          <w:color w:val="000000"/>
-          <w:sz w:val="20"/>
-          <w:szCs w:val="20"/>
-        </w:rPr>
-        <w:t>SOLICITAÇÃO DO</w:t>
-      </w:r>
-      <w:r>
-        <w:rPr>
-          <w:rFonts w:ascii="Arial" w:hAnsi="Arial" w:cs="Arial"/>
-          <w:color w:val="000000"/>
-          <w:sz w:val="20"/>
-          <w:szCs w:val="20"/>
-        </w:rPr>
-        <w:t xml:space="preserve"> </w:t>
-      </w:r>
+          <w:sz w:val="20"/>
+          <w:szCs w:val="20"/>
+        </w:rPr>
+        <w:t>{{</w:t>
+      </w:r>
+      <w:proofErr w:type="spellStart"/>
       <w:r>
         <w:rPr>
           <w:rFonts w:ascii="Arial" w:hAnsi="Arial" w:cs="Arial"/>
           <w:b/>
-          <w:color w:val="000000"/>
-          <w:sz w:val="20"/>
-          <w:szCs w:val="20"/>
-        </w:rPr>
-        <w:t>PARECER DE ACESSO</w:t>
-      </w:r>
-      <w:r>
-        <w:rPr>
-          <w:rFonts w:ascii="Arial" w:hAnsi="Arial" w:cs="Arial"/>
-          <w:color w:val="000000"/>
-          <w:sz w:val="20"/>
-          <w:szCs w:val="20"/>
-        </w:rPr>
-        <w:t xml:space="preserve"> </w:t>
-      </w:r>
-      <w:r>
-        <w:rPr>
-          <w:rFonts w:ascii="Arial" w:hAnsi="Arial" w:cs="Arial"/>
-          <w:color w:val="000000"/>
-          <w:sz w:val="20"/>
-          <w:szCs w:val="20"/>
-        </w:rPr>
-        <w:t xml:space="preserve">de uma </w:t>
-      </w:r>
-      <w:r>
-        <w:rPr>
-          <w:rFonts w:ascii="Arial" w:hAnsi="Arial" w:cs="Arial"/>
-          <w:color w:val="000000"/>
-          <w:sz w:val="20"/>
-          <w:szCs w:val="20"/>
-        </w:rPr>
-        <w:t>m</w:t>
-      </w:r>
-      <w:r>
-        <w:rPr>
-          <w:rFonts w:ascii="Arial" w:hAnsi="Arial" w:cs="Arial"/>
-          <w:color w:val="000000"/>
-          <w:sz w:val="20"/>
-          <w:szCs w:val="20"/>
-        </w:rPr>
-        <w:t xml:space="preserve">icrogeração </w:t>
-      </w:r>
-      <w:r>
-        <w:rPr>
-          <w:rFonts w:ascii="Arial" w:hAnsi="Arial" w:cs="Arial"/>
-          <w:color w:val="000000"/>
-          <w:sz w:val="20"/>
-          <w:szCs w:val="20"/>
-        </w:rPr>
-        <w:t>d</w:t>
-      </w:r>
-      <w:r>
-        <w:rPr>
-          <w:rFonts w:ascii="Arial" w:hAnsi="Arial" w:cs="Arial"/>
-          <w:color w:val="000000"/>
-          <w:sz w:val="20"/>
-          <w:szCs w:val="20"/>
-        </w:rPr>
-        <w:t xml:space="preserve">istribuída </w:t>
-      </w:r>
-      <w:r>
-        <w:rPr>
-          <w:rFonts w:ascii="Arial" w:hAnsi="Arial" w:cs="Arial"/>
-          <w:color w:val="000000"/>
-          <w:sz w:val="20"/>
-          <w:szCs w:val="20"/>
-        </w:rPr>
-        <w:t>conectada</w:t>
-      </w:r>
-      <w:r>
-        <w:rPr>
-          <w:rFonts w:ascii="Arial" w:hAnsi="Arial" w:cs="Arial"/>
-          <w:color w:val="000000"/>
-          <w:sz w:val="20"/>
-          <w:szCs w:val="20"/>
-        </w:rPr>
-        <w:t xml:space="preserve"> à rede </w:t>
-      </w:r>
-      <w:r>
-        <w:rPr>
-          <w:rFonts w:ascii="Arial" w:hAnsi="Arial" w:cs="Arial"/>
-          <w:color w:val="000000"/>
-          <w:sz w:val="20"/>
-          <w:szCs w:val="20"/>
-        </w:rPr>
-        <w:t xml:space="preserve">de distribuição </w:t>
-      </w:r>
-      <w:r>
-        <w:rPr>
-          <w:rFonts w:ascii="Arial" w:hAnsi="Arial" w:cs="Arial"/>
-          <w:color w:val="000000"/>
-          <w:sz w:val="20"/>
-          <w:szCs w:val="20"/>
-        </w:rPr>
-        <w:t>de energia</w:t>
-      </w:r>
-      <w:r>
-        <w:rPr>
-          <w:rFonts w:ascii="Arial" w:hAnsi="Arial" w:cs="Arial"/>
-          <w:color w:val="000000"/>
-          <w:sz w:val="20"/>
-          <w:szCs w:val="20"/>
-        </w:rPr>
-        <w:t xml:space="preserve"> elétrica através </w:t>
-      </w:r>
-      <w:r>
-        <w:rPr>
-          <w:rFonts w:ascii="Arial" w:hAnsi="Arial" w:cs="Arial"/>
-          <w:color w:val="000000"/>
-          <w:sz w:val="20"/>
-          <w:szCs w:val="20"/>
-        </w:rPr>
-        <w:t xml:space="preserve">sistema </w:t>
-      </w:r>
-      <w:r>
-        <w:rPr>
-          <w:rFonts w:ascii="Arial" w:hAnsi="Arial" w:cs="Arial"/>
-          <w:color w:val="FF0000"/>
-          <w:sz w:val="20"/>
-          <w:szCs w:val="20"/>
-        </w:rPr>
-        <w:t>[</w:t>
-      </w:r>
+          <w:sz w:val="20"/>
+          <w:szCs w:val="20"/>
+        </w:rPr>
+        <w:t>tipo_atendimento</w:t>
+      </w:r>
+      <w:proofErr w:type="spellEnd"/>
       <w:r>
         <w:rPr>
           <w:rFonts w:ascii="Arial" w:hAnsi="Arial" w:cs="Arial"/>
           <w:b/>
-          <w:color w:val="FF0000"/>
-          <w:sz w:val="20"/>
-          <w:szCs w:val="20"/>
-        </w:rPr>
-        <w:t>tipo de geração</w:t>
-      </w:r>
-      <w:r>
-        <w:rPr>
-          <w:rFonts w:ascii="Arial" w:hAnsi="Arial" w:cs="Arial"/>
-          <w:color w:val="FF0000"/>
-          <w:sz w:val="20"/>
-          <w:szCs w:val="20"/>
-        </w:rPr>
-        <w:t>]</w:t>
-      </w:r>
-      <w:r>
-        <w:rPr>
-          <w:rFonts w:ascii="Arial" w:hAnsi="Arial" w:cs="Arial"/>
-          <w:color w:val="000000"/>
-          <w:sz w:val="20"/>
-          <w:szCs w:val="20"/>
-        </w:rPr>
-        <w:t xml:space="preserve"> </w:t>
-      </w:r>
-      <w:r>
-        <w:rPr>
-          <w:rFonts w:ascii="Arial" w:hAnsi="Arial" w:cs="Arial"/>
-          <w:color w:val="000000"/>
-          <w:sz w:val="20"/>
-          <w:szCs w:val="20"/>
-        </w:rPr>
-        <w:t xml:space="preserve">de </w:t>
+          <w:sz w:val="20"/>
+          <w:szCs w:val="20"/>
+        </w:rPr>
+        <w:t>}}</w:t>
       </w:r>
       <w:r>
         <w:rPr>
           <w:rFonts w:ascii="Arial" w:hAnsi="Arial" w:cs="Arial"/>
           <w:b/>
-          <w:color w:val="FF0000"/>
-          <w:sz w:val="20"/>
-          <w:szCs w:val="20"/>
-        </w:rPr>
-        <w:t>XX</w:t>
-      </w:r>
-      <w:r>
-        <w:rPr>
-          <w:rFonts w:ascii="Arial" w:hAnsi="Arial" w:cs="Arial"/>
-          <w:color w:val="000000"/>
-          <w:sz w:val="20"/>
-          <w:szCs w:val="20"/>
-        </w:rPr>
-        <w:t xml:space="preserve"> kW,</w:t>
-      </w:r>
-      <w:r>
-        <w:rPr>
-          <w:rFonts w:ascii="Arial" w:hAnsi="Arial" w:cs="Arial"/>
-          <w:color w:val="000000"/>
-          <w:sz w:val="20"/>
-          <w:szCs w:val="20"/>
-        </w:rPr>
-        <w:t xml:space="preserve"> </w:t>
-      </w:r>
-      <w:r>
-        <w:rPr>
-          <w:rFonts w:ascii="Arial" w:hAnsi="Arial" w:cs="Arial"/>
-          <w:sz w:val="20"/>
-          <w:szCs w:val="20"/>
-        </w:rPr>
-        <w:t>composto por</w:t>
-      </w:r>
-      <w:r>
-        <w:rPr>
-          <w:rFonts w:ascii="Arial" w:hAnsi="Arial" w:cs="Arial"/>
-          <w:color w:val="FF0000"/>
-          <w:sz w:val="20"/>
-          <w:szCs w:val="20"/>
-        </w:rPr>
-        <w:t xml:space="preserve"> [</w:t>
-      </w:r>
-      <w:r>
-        <w:rPr>
-          <w:rFonts w:ascii="Arial" w:hAnsi="Arial" w:cs="Arial"/>
-          <w:b/>
-          <w:color w:val="FF0000"/>
-          <w:sz w:val="20"/>
-          <w:szCs w:val="20"/>
-        </w:rPr>
-        <w:t>informar a quantidade de geradores e inversores, se for o caso</w:t>
-      </w:r>
-      <w:r>
-        <w:rPr>
-          <w:rFonts w:ascii="Arial" w:hAnsi="Arial" w:cs="Arial"/>
-          <w:color w:val="FF0000"/>
-          <w:sz w:val="20"/>
-          <w:szCs w:val="20"/>
-        </w:rPr>
-        <w:t>]</w:t>
-      </w:r>
-      <w:r>
-        <w:rPr>
-          <w:rFonts w:ascii="Arial" w:hAnsi="Arial" w:cs="Arial"/>
-          <w:sz w:val="20"/>
-          <w:szCs w:val="20"/>
-        </w:rPr>
-        <w:t xml:space="preserve">, </w:t>
-      </w:r>
-      <w:r>
-        <w:rPr>
-          <w:rFonts w:ascii="Arial" w:hAnsi="Arial" w:cs="Arial"/>
-          <w:color w:val="000000"/>
-          <w:sz w:val="20"/>
-          <w:szCs w:val="20"/>
-        </w:rPr>
-        <w:t xml:space="preserve">caracterizado como </w:t>
-      </w:r>
-      <w:r>
-        <w:rPr>
-          <w:rFonts w:ascii="Arial" w:hAnsi="Arial" w:cs="Arial"/>
-          <w:color w:val="FF0000"/>
-          <w:sz w:val="20"/>
-          <w:szCs w:val="20"/>
-        </w:rPr>
-        <w:t>[</w:t>
-      </w:r>
-      <w:r>
-        <w:rPr>
-          <w:rFonts w:ascii="Arial" w:hAnsi="Arial" w:cs="Arial"/>
-          <w:b/>
-          <w:color w:val="FF0000"/>
-          <w:sz w:val="20"/>
-          <w:szCs w:val="20"/>
-        </w:rPr>
-        <w:t xml:space="preserve">individual, autoconsumo remoto, geração compartilhada ou </w:t>
-      </w:r>
-      <w:proofErr w:type="spellStart"/>
-      <w:r>
-        <w:rPr>
-          <w:rFonts w:ascii="Arial" w:hAnsi="Arial" w:cs="Arial"/>
-          <w:b/>
-          <w:color w:val="FF0000"/>
-          <w:sz w:val="20"/>
-          <w:szCs w:val="20"/>
-        </w:rPr>
-        <w:t>emuc</w:t>
-      </w:r>
-      <w:proofErr w:type="spellEnd"/>
-      <w:r>
-        <w:rPr>
-          <w:rFonts w:ascii="Arial" w:hAnsi="Arial" w:cs="Arial"/>
-          <w:color w:val="FF0000"/>
-          <w:sz w:val="20"/>
-          <w:szCs w:val="20"/>
-        </w:rPr>
-        <w:t>]</w:t>
-      </w:r>
-      <w:r>
-        <w:rPr>
-          <w:rFonts w:ascii="Arial" w:hAnsi="Arial" w:cs="Arial"/>
-          <w:color w:val="000000"/>
           <w:sz w:val="20"/>
           <w:szCs w:val="20"/>
         </w:rPr>

</xml_diff>

<commit_message>
adcionando mais aalgumas variaveis
</commit_message>
<xml_diff>
--- a/Memorial-Tecnico-Descritivo.docx
+++ b/Memorial-Tecnico-Descritivo.docx
@@ -5989,16 +5989,7 @@
           <w:sz w:val="20"/>
           <w:szCs w:val="20"/>
         </w:rPr>
-        <w:t>}}</w:t>
-      </w:r>
-      <w:r>
-        <w:rPr>
-          <w:rFonts w:ascii="Arial" w:hAnsi="Arial" w:cs="Arial"/>
-          <w:b/>
-          <w:sz w:val="20"/>
-          <w:szCs w:val="20"/>
-        </w:rPr>
-        <w:t>.</w:t>
+        <w:t>}}.</w:t>
       </w:r>
     </w:p>
     <w:p>
@@ -6162,30 +6153,10 @@
       <w:r>
         <w:rPr>
           <w:rFonts w:ascii="Arial" w:hAnsi="Arial" w:cs="Arial"/>
-          <w:color w:val="FF0000"/>
-          <w:sz w:val="20"/>
-          <w:szCs w:val="20"/>
-        </w:rPr>
-        <w:t>[</w:t>
-      </w:r>
-      <w:r>
-        <w:rPr>
-          <w:rFonts w:ascii="Arial" w:hAnsi="Arial" w:cs="Arial"/>
-          <w:b/>
-          <w:color w:val="FF0000"/>
-          <w:sz w:val="20"/>
-          <w:szCs w:val="20"/>
-        </w:rPr>
-        <w:t>NOME DO ESTADO</w:t>
-      </w:r>
-      <w:r>
-        <w:rPr>
-          <w:rFonts w:ascii="Arial" w:hAnsi="Arial" w:cs="Arial"/>
-          <w:color w:val="FF0000"/>
-          <w:sz w:val="20"/>
-          <w:szCs w:val="20"/>
-        </w:rPr>
-        <w:t>]</w:t>
+          <w:sz w:val="20"/>
+          <w:szCs w:val="20"/>
+        </w:rPr>
+        <w:t>{{estado}}</w:t>
       </w:r>
       <w:r>
         <w:rPr>
@@ -9677,6 +9648,35 @@
         </w:rPr>
         <w:t>:</w:t>
       </w:r>
+      <w:r>
+        <w:rPr>
+          <w:rFonts w:ascii="Arial" w:hAnsi="Arial" w:cs="Arial"/>
+          <w:color w:val="000000"/>
+          <w:sz w:val="20"/>
+          <w:szCs w:val="20"/>
+        </w:rPr>
+        <w:t xml:space="preserve"> {{</w:t>
+      </w:r>
+      <w:proofErr w:type="spellStart"/>
+      <w:r>
+        <w:rPr>
+          <w:rFonts w:ascii="Arial" w:hAnsi="Arial" w:cs="Arial"/>
+          <w:color w:val="000000"/>
+          <w:sz w:val="20"/>
+          <w:szCs w:val="20"/>
+        </w:rPr>
+        <w:t>codigo_uc</w:t>
+      </w:r>
+      <w:proofErr w:type="spellEnd"/>
+      <w:r>
+        <w:rPr>
+          <w:rFonts w:ascii="Arial" w:hAnsi="Arial" w:cs="Arial"/>
+          <w:color w:val="000000"/>
+          <w:sz w:val="20"/>
+          <w:szCs w:val="20"/>
+        </w:rPr>
+        <w:t>}}</w:t>
+      </w:r>
     </w:p>
     <w:p>
       <w:pPr>
@@ -9702,6 +9702,35 @@
         </w:rPr>
         <w:t xml:space="preserve">Classe: </w:t>
       </w:r>
+      <w:r>
+        <w:rPr>
+          <w:rFonts w:ascii="Arial" w:hAnsi="Arial" w:cs="Arial"/>
+          <w:color w:val="000000"/>
+          <w:sz w:val="20"/>
+          <w:szCs w:val="20"/>
+        </w:rPr>
+        <w:t>{{</w:t>
+      </w:r>
+      <w:proofErr w:type="spellStart"/>
+      <w:r>
+        <w:rPr>
+          <w:rFonts w:ascii="Arial" w:hAnsi="Arial" w:cs="Arial"/>
+          <w:color w:val="000000"/>
+          <w:sz w:val="20"/>
+          <w:szCs w:val="20"/>
+        </w:rPr>
+        <w:t>classe_uc</w:t>
+      </w:r>
+      <w:proofErr w:type="spellEnd"/>
+      <w:r>
+        <w:rPr>
+          <w:rFonts w:ascii="Arial" w:hAnsi="Arial" w:cs="Arial"/>
+          <w:color w:val="000000"/>
+          <w:sz w:val="20"/>
+          <w:szCs w:val="20"/>
+        </w:rPr>
+        <w:t>}}</w:t>
+      </w:r>
     </w:p>
     <w:p>
       <w:pPr>
@@ -9764,6 +9793,16 @@
         </w:rPr>
         <w:t xml:space="preserve"> </w:t>
       </w:r>
+      <w:r>
+        <w:rPr>
+          <w:rFonts w:ascii="Arial" w:hAnsi="Arial" w:cs="Arial"/>
+          <w:noProof/>
+          <w:color w:val="000000"/>
+          <w:sz w:val="20"/>
+          <w:szCs w:val="20"/>
+        </w:rPr>
+        <w:t>{{titular_uc}}</w:t>
+      </w:r>
     </w:p>
     <w:p>
       <w:pPr>
@@ -9799,6 +9838,35 @@
         </w:rPr>
         <w:t xml:space="preserve"> Completo:</w:t>
       </w:r>
+      <w:r>
+        <w:rPr>
+          <w:rFonts w:ascii="Arial" w:hAnsi="Arial" w:cs="Arial"/>
+          <w:color w:val="000000"/>
+          <w:sz w:val="20"/>
+          <w:szCs w:val="20"/>
+        </w:rPr>
+        <w:t xml:space="preserve"> {{</w:t>
+      </w:r>
+      <w:proofErr w:type="spellStart"/>
+      <w:r>
+        <w:rPr>
+          <w:rFonts w:ascii="Arial" w:hAnsi="Arial" w:cs="Arial"/>
+          <w:color w:val="000000"/>
+          <w:sz w:val="20"/>
+          <w:szCs w:val="20"/>
+        </w:rPr>
+        <w:t>endereco</w:t>
+      </w:r>
+      <w:proofErr w:type="spellEnd"/>
+      <w:r>
+        <w:rPr>
+          <w:rFonts w:ascii="Arial" w:hAnsi="Arial" w:cs="Arial"/>
+          <w:color w:val="000000"/>
+          <w:sz w:val="20"/>
+          <w:szCs w:val="20"/>
+        </w:rPr>
+        <w:t>}}</w:t>
+      </w:r>
     </w:p>
     <w:p>
       <w:pPr>
@@ -9822,6 +9890,35 @@
           <w:szCs w:val="20"/>
         </w:rPr>
         <w:t>Número de identificação do poste e/ou transformador mais próximo:</w:t>
+      </w:r>
+      <w:r>
+        <w:rPr>
+          <w:rFonts w:ascii="Arial" w:hAnsi="Arial" w:cs="Arial"/>
+          <w:color w:val="000000"/>
+          <w:sz w:val="20"/>
+          <w:szCs w:val="20"/>
+        </w:rPr>
+        <w:t xml:space="preserve"> {{</w:t>
+      </w:r>
+      <w:proofErr w:type="spellStart"/>
+      <w:r>
+        <w:rPr>
+          <w:rFonts w:ascii="Arial" w:hAnsi="Arial" w:cs="Arial"/>
+          <w:color w:val="000000"/>
+          <w:sz w:val="20"/>
+          <w:szCs w:val="20"/>
+        </w:rPr>
+        <w:t>poste_prox</w:t>
+      </w:r>
+      <w:proofErr w:type="spellEnd"/>
+      <w:r>
+        <w:rPr>
+          <w:rFonts w:ascii="Arial" w:hAnsi="Arial" w:cs="Arial"/>
+          <w:color w:val="000000"/>
+          <w:sz w:val="20"/>
+          <w:szCs w:val="20"/>
+        </w:rPr>
+        <w:t>}}</w:t>
       </w:r>
     </w:p>
     <w:p>

</xml_diff>

<commit_message>
adicionando os dados do inversor
</commit_message>
<xml_diff>
--- a/Memorial-Tecnico-Descritivo.docx
+++ b/Memorial-Tecnico-Descritivo.docx
@@ -196,23 +196,50 @@
           <w:sz w:val="20"/>
           <w:szCs w:val="20"/>
         </w:rPr>
-        <w:t>{{</w:t>
-      </w:r>
-      <w:proofErr w:type="spellStart"/>
+        <w:t>{{tipo_geracao}}</w:t>
+      </w:r>
       <w:r>
         <w:rPr>
           <w:rFonts w:ascii="Arial" w:hAnsi="Arial" w:cs="Arial"/>
           <w:b/>
-          <w:sz w:val="20"/>
-          <w:szCs w:val="20"/>
-        </w:rPr>
-        <w:t>tipo_geracao</w:t>
-      </w:r>
-      <w:proofErr w:type="spellEnd"/>
+          <w:color w:val="000000"/>
+          <w:sz w:val="20"/>
+          <w:szCs w:val="20"/>
+        </w:rPr>
+        <w:t xml:space="preserve"> </w:t>
+      </w:r>
       <w:r>
         <w:rPr>
           <w:rFonts w:ascii="Arial" w:hAnsi="Arial" w:cs="Arial"/>
           <w:b/>
+          <w:color w:val="000000"/>
+          <w:sz w:val="20"/>
+          <w:szCs w:val="20"/>
+        </w:rPr>
+        <w:t xml:space="preserve">DE </w:t>
+      </w:r>
+      <w:r>
+        <w:rPr>
+          <w:rFonts w:ascii="Arial" w:hAnsi="Arial" w:cs="Arial"/>
+          <w:b/>
+          <w:sz w:val="20"/>
+          <w:szCs w:val="20"/>
+        </w:rPr>
+        <w:t>{{pot_</w:t>
+      </w:r>
+      <w:r>
+        <w:rPr>
+          <w:rFonts w:ascii="Arial" w:hAnsi="Arial" w:cs="Arial"/>
+          <w:b/>
+          <w:sz w:val="20"/>
+          <w:szCs w:val="20"/>
+        </w:rPr>
+        <w:t>inv</w:t>
+      </w:r>
+      <w:r>
+        <w:rPr>
+          <w:rFonts w:ascii="Arial" w:hAnsi="Arial" w:cs="Arial"/>
+          <w:b/>
           <w:sz w:val="20"/>
           <w:szCs w:val="20"/>
         </w:rPr>
@@ -222,7 +249,6 @@
         <w:rPr>
           <w:rFonts w:ascii="Arial" w:hAnsi="Arial" w:cs="Arial"/>
           <w:b/>
-          <w:color w:val="000000"/>
           <w:sz w:val="20"/>
           <w:szCs w:val="20"/>
         </w:rPr>
@@ -232,54 +258,76 @@
         <w:rPr>
           <w:rFonts w:ascii="Arial" w:hAnsi="Arial" w:cs="Arial"/>
           <w:b/>
-          <w:color w:val="000000"/>
-          <w:sz w:val="20"/>
-          <w:szCs w:val="20"/>
-        </w:rPr>
-        <w:t xml:space="preserve">DE </w:t>
+          <w:sz w:val="20"/>
+          <w:szCs w:val="20"/>
+        </w:rPr>
+        <w:t xml:space="preserve">kW </w:t>
       </w:r>
       <w:r>
         <w:rPr>
           <w:rFonts w:ascii="Arial" w:hAnsi="Arial" w:cs="Arial"/>
           <w:b/>
-          <w:sz w:val="20"/>
-          <w:szCs w:val="20"/>
-        </w:rPr>
-        <w:t>{{</w:t>
-      </w:r>
-      <w:proofErr w:type="spellStart"/>
+          <w:color w:val="000000"/>
+          <w:sz w:val="20"/>
+          <w:szCs w:val="20"/>
+        </w:rPr>
+        <w:t xml:space="preserve">CONECTADO À REDE </w:t>
+      </w:r>
       <w:r>
         <w:rPr>
           <w:rFonts w:ascii="Arial" w:hAnsi="Arial" w:cs="Arial"/>
           <w:b/>
-          <w:sz w:val="20"/>
-          <w:szCs w:val="20"/>
-        </w:rPr>
-        <w:t>pot_</w:t>
+          <w:color w:val="000000"/>
+          <w:sz w:val="20"/>
+          <w:szCs w:val="20"/>
+        </w:rPr>
+        <w:t xml:space="preserve">DE ENERGIA ELÉTRICA </w:t>
       </w:r>
       <w:r>
         <w:rPr>
           <w:rFonts w:ascii="Arial" w:hAnsi="Arial" w:cs="Arial"/>
           <w:b/>
-          <w:sz w:val="20"/>
-          <w:szCs w:val="20"/>
-        </w:rPr>
-        <w:t>inv</w:t>
-      </w:r>
-      <w:proofErr w:type="spellEnd"/>
+          <w:color w:val="000000"/>
+          <w:sz w:val="20"/>
+          <w:szCs w:val="20"/>
+        </w:rPr>
+        <w:t xml:space="preserve">DE BAIXA </w:t>
+      </w:r>
       <w:r>
         <w:rPr>
           <w:rFonts w:ascii="Arial" w:hAnsi="Arial" w:cs="Arial"/>
           <w:b/>
-          <w:sz w:val="20"/>
-          <w:szCs w:val="20"/>
-        </w:rPr>
-        <w:t>}}</w:t>
+          <w:color w:val="000000"/>
+          <w:sz w:val="20"/>
+          <w:szCs w:val="20"/>
+          <w:u w:val="single"/>
+        </w:rPr>
+        <w:t>TENSÃO</w:t>
       </w:r>
       <w:r>
         <w:rPr>
           <w:rFonts w:ascii="Arial" w:hAnsi="Arial" w:cs="Arial"/>
           <w:b/>
+          <w:color w:val="000000"/>
+          <w:sz w:val="20"/>
+          <w:szCs w:val="20"/>
+        </w:rPr>
+        <w:t xml:space="preserve"> EM </w:t>
+      </w:r>
+      <w:r>
+        <w:rPr>
+          <w:rFonts w:ascii="Arial" w:hAnsi="Arial" w:cs="Arial"/>
+          <w:b/>
+          <w:sz w:val="20"/>
+          <w:szCs w:val="20"/>
+        </w:rPr>
+        <w:t>{{v_nom}}</w:t>
+      </w:r>
+      <w:r>
+        <w:rPr>
+          <w:rFonts w:ascii="Arial" w:hAnsi="Arial" w:cs="Arial"/>
+          <w:b/>
+          <w:color w:val="000000"/>
           <w:sz w:val="20"/>
           <w:szCs w:val="20"/>
         </w:rPr>
@@ -289,157 +337,38 @@
         <w:rPr>
           <w:rFonts w:ascii="Arial" w:hAnsi="Arial" w:cs="Arial"/>
           <w:b/>
-          <w:sz w:val="20"/>
-          <w:szCs w:val="20"/>
-        </w:rPr>
-        <w:t xml:space="preserve">kW </w:t>
+          <w:color w:val="000000"/>
+          <w:sz w:val="20"/>
+          <w:szCs w:val="20"/>
+        </w:rPr>
+        <w:t xml:space="preserve">V </w:t>
       </w:r>
       <w:r>
         <w:rPr>
           <w:rFonts w:ascii="Arial" w:hAnsi="Arial" w:cs="Arial"/>
           <w:b/>
-          <w:color w:val="000000"/>
-          <w:sz w:val="20"/>
-          <w:szCs w:val="20"/>
-        </w:rPr>
-        <w:t xml:space="preserve">CONECTADO À REDE </w:t>
+          <w:sz w:val="20"/>
+          <w:szCs w:val="20"/>
+        </w:rPr>
+        <w:t>CARACTERIZADO</w:t>
       </w:r>
       <w:r>
         <w:rPr>
           <w:rFonts w:ascii="Arial" w:hAnsi="Arial" w:cs="Arial"/>
           <w:b/>
-          <w:color w:val="000000"/>
-          <w:sz w:val="20"/>
-          <w:szCs w:val="20"/>
-        </w:rPr>
-        <w:t xml:space="preserve">DE ENERGIA ELÉTRICA </w:t>
+          <w:sz w:val="20"/>
+          <w:szCs w:val="20"/>
+        </w:rPr>
+        <w:t xml:space="preserve"> COMO </w:t>
       </w:r>
       <w:r>
         <w:rPr>
           <w:rFonts w:ascii="Arial" w:hAnsi="Arial" w:cs="Arial"/>
           <w:b/>
-          <w:color w:val="000000"/>
-          <w:sz w:val="20"/>
-          <w:szCs w:val="20"/>
-        </w:rPr>
-        <w:t xml:space="preserve">DE BAIXA </w:t>
-      </w:r>
-      <w:r>
-        <w:rPr>
-          <w:rFonts w:ascii="Arial" w:hAnsi="Arial" w:cs="Arial"/>
-          <w:b/>
-          <w:color w:val="000000"/>
-          <w:sz w:val="20"/>
-          <w:szCs w:val="20"/>
-          <w:u w:val="single"/>
-        </w:rPr>
-        <w:t>TENSÃO</w:t>
-      </w:r>
-      <w:r>
-        <w:rPr>
-          <w:rFonts w:ascii="Arial" w:hAnsi="Arial" w:cs="Arial"/>
-          <w:b/>
-          <w:color w:val="000000"/>
-          <w:sz w:val="20"/>
-          <w:szCs w:val="20"/>
-        </w:rPr>
-        <w:t xml:space="preserve"> EM </w:t>
-      </w:r>
-      <w:r>
-        <w:rPr>
-          <w:rFonts w:ascii="Arial" w:hAnsi="Arial" w:cs="Arial"/>
-          <w:b/>
-          <w:sz w:val="20"/>
-          <w:szCs w:val="20"/>
-        </w:rPr>
-        <w:t>{{</w:t>
-      </w:r>
-      <w:proofErr w:type="spellStart"/>
-      <w:r>
-        <w:rPr>
-          <w:rFonts w:ascii="Arial" w:hAnsi="Arial" w:cs="Arial"/>
-          <w:b/>
-          <w:sz w:val="20"/>
-          <w:szCs w:val="20"/>
-        </w:rPr>
-        <w:t>v_nom</w:t>
-      </w:r>
-      <w:proofErr w:type="spellEnd"/>
-      <w:r>
-        <w:rPr>
-          <w:rFonts w:ascii="Arial" w:hAnsi="Arial" w:cs="Arial"/>
-          <w:b/>
-          <w:sz w:val="20"/>
-          <w:szCs w:val="20"/>
-        </w:rPr>
-        <w:t>}}</w:t>
-      </w:r>
-      <w:r>
-        <w:rPr>
-          <w:rFonts w:ascii="Arial" w:hAnsi="Arial" w:cs="Arial"/>
-          <w:b/>
-          <w:color w:val="000000"/>
-          <w:sz w:val="20"/>
-          <w:szCs w:val="20"/>
-        </w:rPr>
-        <w:t xml:space="preserve"> </w:t>
-      </w:r>
-      <w:r>
-        <w:rPr>
-          <w:rFonts w:ascii="Arial" w:hAnsi="Arial" w:cs="Arial"/>
-          <w:b/>
-          <w:color w:val="000000"/>
-          <w:sz w:val="20"/>
-          <w:szCs w:val="20"/>
-        </w:rPr>
-        <w:t xml:space="preserve">V </w:t>
-      </w:r>
-      <w:r>
-        <w:rPr>
-          <w:rFonts w:ascii="Arial" w:hAnsi="Arial" w:cs="Arial"/>
-          <w:b/>
-          <w:sz w:val="20"/>
-          <w:szCs w:val="20"/>
-        </w:rPr>
-        <w:t>CARACTERIZADO</w:t>
-      </w:r>
-      <w:r>
-        <w:rPr>
-          <w:rFonts w:ascii="Arial" w:hAnsi="Arial" w:cs="Arial"/>
-          <w:b/>
-          <w:sz w:val="20"/>
-          <w:szCs w:val="20"/>
-        </w:rPr>
-        <w:t xml:space="preserve"> COMO </w:t>
-      </w:r>
-      <w:r>
-        <w:rPr>
-          <w:rFonts w:ascii="Arial" w:hAnsi="Arial" w:cs="Arial"/>
-          <w:b/>
-          <w:sz w:val="20"/>
-          <w:szCs w:val="20"/>
-        </w:rPr>
-        <w:t>{{</w:t>
-      </w:r>
-      <w:proofErr w:type="spellStart"/>
-      <w:r>
-        <w:rPr>
-          <w:rFonts w:ascii="Arial" w:hAnsi="Arial" w:cs="Arial"/>
-          <w:b/>
-          <w:sz w:val="20"/>
-          <w:szCs w:val="20"/>
-        </w:rPr>
-        <w:t>tipo_atendimento</w:t>
-      </w:r>
-      <w:proofErr w:type="spellEnd"/>
-      <w:r>
-        <w:rPr>
-          <w:rFonts w:ascii="Arial" w:hAnsi="Arial" w:cs="Arial"/>
-          <w:b/>
-          <w:sz w:val="20"/>
-          <w:szCs w:val="20"/>
-        </w:rPr>
-        <w:t>}}</w:t>
+          <w:sz w:val="20"/>
+          <w:szCs w:val="20"/>
+        </w:rPr>
+        <w:t>{{tipo_atendimento}}</w:t>
       </w:r>
     </w:p>
     <w:p>
@@ -590,27 +519,7 @@
           <w:sz w:val="20"/>
           <w:szCs w:val="20"/>
         </w:rPr>
-        <w:t>{{</w:t>
-      </w:r>
-      <w:proofErr w:type="spellStart"/>
-      <w:r>
-        <w:rPr>
-          <w:rFonts w:ascii="Arial" w:hAnsi="Arial" w:cs="Arial"/>
-          <w:b/>
-          <w:sz w:val="20"/>
-          <w:szCs w:val="20"/>
-        </w:rPr>
-        <w:t>nome_cliente</w:t>
-      </w:r>
-      <w:proofErr w:type="spellEnd"/>
-      <w:r>
-        <w:rPr>
-          <w:rFonts w:ascii="Arial" w:hAnsi="Arial" w:cs="Arial"/>
-          <w:b/>
-          <w:sz w:val="20"/>
-          <w:szCs w:val="20"/>
-        </w:rPr>
-        <w:t>}}</w:t>
+        <w:t>{{nome_cliente}}</w:t>
       </w:r>
     </w:p>
     <w:p>
@@ -645,27 +554,7 @@
           <w:sz w:val="20"/>
           <w:szCs w:val="20"/>
         </w:rPr>
-        <w:t>{{</w:t>
-      </w:r>
-      <w:proofErr w:type="spellStart"/>
-      <w:r>
-        <w:rPr>
-          <w:rFonts w:ascii="Arial" w:hAnsi="Arial" w:cs="Arial"/>
-          <w:b/>
-          <w:sz w:val="20"/>
-          <w:szCs w:val="20"/>
-        </w:rPr>
-        <w:t>rg</w:t>
-      </w:r>
-      <w:proofErr w:type="spellEnd"/>
-      <w:r>
-        <w:rPr>
-          <w:rFonts w:ascii="Arial" w:hAnsi="Arial" w:cs="Arial"/>
-          <w:b/>
-          <w:sz w:val="20"/>
-          <w:szCs w:val="20"/>
-        </w:rPr>
-        <w:t>}}</w:t>
+        <w:t>{{rg}}</w:t>
       </w:r>
     </w:p>
     <w:p>
@@ -786,27 +675,7 @@
           <w:sz w:val="20"/>
           <w:szCs w:val="20"/>
         </w:rPr>
-        <w:t>{{</w:t>
-      </w:r>
-      <w:proofErr w:type="spellStart"/>
-      <w:r>
-        <w:rPr>
-          <w:rFonts w:ascii="Arial" w:hAnsi="Arial" w:cs="Arial"/>
-          <w:b/>
-          <w:sz w:val="20"/>
-          <w:szCs w:val="20"/>
-        </w:rPr>
-        <w:t>nome_responsavel_tecnico</w:t>
-      </w:r>
-      <w:proofErr w:type="spellEnd"/>
-      <w:r>
-        <w:rPr>
-          <w:rFonts w:ascii="Arial" w:hAnsi="Arial" w:cs="Arial"/>
-          <w:b/>
-          <w:sz w:val="20"/>
-          <w:szCs w:val="20"/>
-        </w:rPr>
-        <w:t>}}</w:t>
+        <w:t>{{nome_responsavel_tecnico}}</w:t>
       </w:r>
     </w:p>
     <w:p>
@@ -831,9 +700,8 @@
           <w:sz w:val="20"/>
           <w:szCs w:val="20"/>
         </w:rPr>
-        <w:t>{{</w:t>
-      </w:r>
-      <w:proofErr w:type="spellStart"/>
+        <w:t>{{profiss</w:t>
+      </w:r>
       <w:r>
         <w:rPr>
           <w:rFonts w:ascii="Arial" w:hAnsi="Arial" w:cs="Arial"/>
@@ -841,18 +709,8 @@
           <w:sz w:val="20"/>
           <w:szCs w:val="20"/>
         </w:rPr>
-        <w:t>profiss</w:t>
-      </w:r>
-      <w:r>
-        <w:rPr>
-          <w:rFonts w:ascii="Arial" w:hAnsi="Arial" w:cs="Arial"/>
-          <w:b/>
-          <w:sz w:val="20"/>
-          <w:szCs w:val="20"/>
-        </w:rPr>
         <w:t>ao</w:t>
       </w:r>
-      <w:proofErr w:type="spellEnd"/>
       <w:r>
         <w:rPr>
           <w:rFonts w:ascii="Arial" w:hAnsi="Arial" w:cs="Arial"/>
@@ -903,27 +761,7 @@
           <w:sz w:val="20"/>
           <w:szCs w:val="20"/>
         </w:rPr>
-        <w:t>{{</w:t>
-      </w:r>
-      <w:proofErr w:type="spellStart"/>
-      <w:r>
-        <w:rPr>
-          <w:rFonts w:ascii="Arial" w:hAnsi="Arial" w:cs="Arial"/>
-          <w:b/>
-          <w:sz w:val="20"/>
-          <w:szCs w:val="20"/>
-        </w:rPr>
-        <w:t>crea</w:t>
-      </w:r>
-      <w:proofErr w:type="spellEnd"/>
-      <w:r>
-        <w:rPr>
-          <w:rFonts w:ascii="Arial" w:hAnsi="Arial" w:cs="Arial"/>
-          <w:b/>
-          <w:sz w:val="20"/>
-          <w:szCs w:val="20"/>
-        </w:rPr>
-        <w:t>}}</w:t>
+        <w:t>{{crea}}</w:t>
       </w:r>
     </w:p>
     <w:p>
@@ -1125,27 +963,7 @@
           <w:sz w:val="20"/>
           <w:szCs w:val="20"/>
         </w:rPr>
-        <w:t>{{</w:t>
-      </w:r>
-      <w:proofErr w:type="spellStart"/>
-      <w:r>
-        <w:rPr>
-          <w:rFonts w:ascii="Arial" w:hAnsi="Arial" w:cs="Arial"/>
-          <w:b/>
-          <w:sz w:val="20"/>
-          <w:szCs w:val="20"/>
-        </w:rPr>
-        <w:t>mes</w:t>
-      </w:r>
-      <w:proofErr w:type="spellEnd"/>
-      <w:r>
-        <w:rPr>
-          <w:rFonts w:ascii="Arial" w:hAnsi="Arial" w:cs="Arial"/>
-          <w:b/>
-          <w:sz w:val="20"/>
-          <w:szCs w:val="20"/>
-        </w:rPr>
-        <w:t>}}</w:t>
+        <w:t>{{mes}}</w:t>
       </w:r>
       <w:r>
         <w:rPr>
@@ -1607,29 +1425,7 @@
           <w:szCs w:val="20"/>
           <w:lang w:val="en-US"/>
         </w:rPr>
-        <w:t xml:space="preserve">: </w:t>
-      </w:r>
-      <w:proofErr w:type="spellStart"/>
-      <w:r>
-        <w:rPr>
-          <w:rFonts w:ascii="Arial" w:hAnsi="Arial" w:cs="Arial"/>
-          <w:color w:val="000000"/>
-          <w:sz w:val="20"/>
-          <w:szCs w:val="20"/>
-          <w:lang w:val="en-US"/>
-        </w:rPr>
-        <w:t>Corrente</w:t>
-      </w:r>
-      <w:proofErr w:type="spellEnd"/>
-      <w:r>
-        <w:rPr>
-          <w:rFonts w:ascii="Arial" w:hAnsi="Arial" w:cs="Arial"/>
-          <w:color w:val="000000"/>
-          <w:sz w:val="20"/>
-          <w:szCs w:val="20"/>
-          <w:lang w:val="en-US"/>
-        </w:rPr>
-        <w:t xml:space="preserve"> Nominal</w:t>
+        <w:t>: Corrente Nominal</w:t>
       </w:r>
     </w:p>
     <w:p>
@@ -1691,36 +1487,16 @@
           <w:sz w:val="20"/>
           <w:szCs w:val="20"/>
         </w:rPr>
-        <w:t xml:space="preserve">em </w:t>
-      </w:r>
-      <w:proofErr w:type="spellStart"/>
-      <w:r>
-        <w:rPr>
-          <w:rFonts w:ascii="Arial" w:hAnsi="Arial" w:cs="Arial"/>
-          <w:color w:val="000000"/>
-          <w:sz w:val="20"/>
-          <w:szCs w:val="20"/>
-        </w:rPr>
-        <w:t>amp</w:t>
-      </w:r>
-      <w:r>
-        <w:rPr>
-          <w:rFonts w:ascii="Arial" w:hAnsi="Arial" w:cs="Arial"/>
-          <w:color w:val="000000"/>
-          <w:sz w:val="20"/>
-          <w:szCs w:val="20"/>
-        </w:rPr>
-        <w:t>éres</w:t>
-      </w:r>
-      <w:proofErr w:type="spellEnd"/>
-      <w:r>
-        <w:rPr>
-          <w:rFonts w:ascii="Arial" w:hAnsi="Arial" w:cs="Arial"/>
-          <w:color w:val="000000"/>
-          <w:sz w:val="20"/>
-          <w:szCs w:val="20"/>
-        </w:rPr>
-        <w:t xml:space="preserve"> (A)</w:t>
+        <w:t>em amp</w:t>
+      </w:r>
+      <w:r>
+        <w:rPr>
+          <w:rFonts w:ascii="Arial" w:hAnsi="Arial" w:cs="Arial"/>
+          <w:color w:val="000000"/>
+          <w:sz w:val="20"/>
+          <w:szCs w:val="20"/>
+        </w:rPr>
+        <w:t>éres (A)</w:t>
       </w:r>
     </w:p>
     <w:p>
@@ -1738,47 +1514,15 @@
           <w:szCs w:val="20"/>
         </w:rPr>
       </w:pPr>
-      <w:proofErr w:type="spellStart"/>
-      <w:r>
-        <w:rPr>
-          <w:rFonts w:ascii="Arial" w:hAnsi="Arial" w:cs="Arial"/>
-          <w:color w:val="000000"/>
-          <w:sz w:val="20"/>
-          <w:szCs w:val="20"/>
-        </w:rPr>
-        <w:t>Ist</w:t>
-      </w:r>
-      <w:proofErr w:type="spellEnd"/>
-      <w:r>
-        <w:rPr>
-          <w:rFonts w:ascii="Arial" w:hAnsi="Arial" w:cs="Arial"/>
-          <w:color w:val="000000"/>
-          <w:sz w:val="20"/>
-          <w:szCs w:val="20"/>
-        </w:rPr>
-        <w:t xml:space="preserve">: </w:t>
-      </w:r>
-      <w:proofErr w:type="spellStart"/>
-      <w:r>
-        <w:rPr>
-          <w:rFonts w:ascii="Arial" w:hAnsi="Arial" w:cs="Arial"/>
-          <w:color w:val="000000"/>
-          <w:sz w:val="20"/>
-          <w:szCs w:val="20"/>
-        </w:rPr>
-        <w:t>Corrento</w:t>
-      </w:r>
-      <w:proofErr w:type="spellEnd"/>
-      <w:r>
-        <w:rPr>
-          <w:rFonts w:ascii="Arial" w:hAnsi="Arial" w:cs="Arial"/>
-          <w:color w:val="000000"/>
-          <w:sz w:val="20"/>
-          <w:szCs w:val="20"/>
-        </w:rPr>
-        <w:t xml:space="preserve"> de curto-circuito de módulo fotovoltaico em </w:t>
-      </w:r>
-      <w:proofErr w:type="spellStart"/>
+      <w:r>
+        <w:rPr>
+          <w:rFonts w:ascii="Arial" w:hAnsi="Arial" w:cs="Arial"/>
+          <w:color w:val="000000"/>
+          <w:sz w:val="20"/>
+          <w:szCs w:val="20"/>
+        </w:rPr>
+        <w:t xml:space="preserve">Ist: Corrento de curto-circuito de módulo fotovoltaico em </w:t>
+      </w:r>
       <w:r>
         <w:rPr>
           <w:rFonts w:ascii="Arial" w:hAnsi="Arial" w:cs="Arial"/>
@@ -1795,17 +1539,7 @@
           <w:sz w:val="20"/>
           <w:szCs w:val="20"/>
         </w:rPr>
-        <w:t>éres</w:t>
-      </w:r>
-      <w:proofErr w:type="spellEnd"/>
-      <w:r>
-        <w:rPr>
-          <w:rFonts w:ascii="Arial" w:hAnsi="Arial" w:cs="Arial"/>
-          <w:color w:val="000000"/>
-          <w:sz w:val="20"/>
-          <w:szCs w:val="20"/>
-        </w:rPr>
-        <w:t xml:space="preserve"> (A)</w:t>
+        <w:t>éres (A)</w:t>
       </w:r>
     </w:p>
     <w:p>
@@ -1851,7 +1585,6 @@
           <w:lang w:val="en-US"/>
         </w:rPr>
       </w:pPr>
-      <w:proofErr w:type="spellStart"/>
       <w:r>
         <w:rPr>
           <w:rFonts w:ascii="Arial" w:hAnsi="Arial" w:cs="Arial"/>
@@ -1860,31 +1593,8 @@
           <w:szCs w:val="20"/>
           <w:lang w:val="en-US"/>
         </w:rPr>
-        <w:t>kWp</w:t>
-      </w:r>
-      <w:proofErr w:type="spellEnd"/>
-      <w:r>
-        <w:rPr>
-          <w:rFonts w:ascii="Arial" w:hAnsi="Arial" w:cs="Arial"/>
-          <w:color w:val="000000"/>
-          <w:sz w:val="20"/>
-          <w:szCs w:val="20"/>
-          <w:lang w:val="en-US"/>
-        </w:rPr>
-        <w:t xml:space="preserve">: kilo-watt </w:t>
-      </w:r>
-      <w:proofErr w:type="spellStart"/>
-      <w:r>
-        <w:rPr>
-          <w:rFonts w:ascii="Arial" w:hAnsi="Arial" w:cs="Arial"/>
-          <w:color w:val="000000"/>
-          <w:sz w:val="20"/>
-          <w:szCs w:val="20"/>
-          <w:lang w:val="en-US"/>
-        </w:rPr>
-        <w:t>pico</w:t>
-      </w:r>
-      <w:proofErr w:type="spellEnd"/>
+        <w:t>kWp: kilo-watt pico</w:t>
+      </w:r>
     </w:p>
     <w:p>
       <w:pPr>
@@ -1908,19 +1618,8 @@
           <w:sz w:val="20"/>
           <w:szCs w:val="20"/>
         </w:rPr>
-        <w:t xml:space="preserve">kWh: </w:t>
-      </w:r>
-      <w:proofErr w:type="spellStart"/>
-      <w:r>
-        <w:rPr>
-          <w:rFonts w:ascii="Arial" w:hAnsi="Arial" w:cs="Arial"/>
-          <w:color w:val="000000"/>
-          <w:sz w:val="20"/>
-          <w:szCs w:val="20"/>
-        </w:rPr>
-        <w:t>kilo-watt-hora</w:t>
-      </w:r>
-      <w:proofErr w:type="spellEnd"/>
+        <w:t>kWh: kilo-watt-hora</w:t>
+      </w:r>
     </w:p>
     <w:p>
       <w:pPr>
@@ -1937,25 +1636,14 @@
           <w:szCs w:val="20"/>
         </w:rPr>
       </w:pPr>
-      <w:proofErr w:type="spellStart"/>
-      <w:r>
-        <w:rPr>
-          <w:rFonts w:ascii="Arial" w:hAnsi="Arial" w:cs="Arial"/>
-          <w:color w:val="000000"/>
-          <w:sz w:val="20"/>
-          <w:szCs w:val="20"/>
-        </w:rPr>
-        <w:t>MicroGD</w:t>
-      </w:r>
-      <w:proofErr w:type="spellEnd"/>
-      <w:r>
-        <w:rPr>
-          <w:rFonts w:ascii="Arial" w:hAnsi="Arial" w:cs="Arial"/>
-          <w:color w:val="000000"/>
-          <w:sz w:val="20"/>
-          <w:szCs w:val="20"/>
-        </w:rPr>
-        <w:t>: Microgeração distribuída</w:t>
+      <w:r>
+        <w:rPr>
+          <w:rFonts w:ascii="Arial" w:hAnsi="Arial" w:cs="Arial"/>
+          <w:color w:val="000000"/>
+          <w:sz w:val="20"/>
+          <w:szCs w:val="20"/>
+        </w:rPr>
+        <w:t>MicroGD: Microgeração distribuída</w:t>
       </w:r>
     </w:p>
     <w:p>
@@ -2135,19 +1823,8 @@
           <w:sz w:val="20"/>
           <w:szCs w:val="20"/>
         </w:rPr>
-        <w:t xml:space="preserve">PR: </w:t>
-      </w:r>
-      <w:proofErr w:type="spellStart"/>
-      <w:r>
-        <w:rPr>
-          <w:rFonts w:ascii="Arial" w:hAnsi="Arial" w:cs="Arial"/>
-          <w:color w:val="000000"/>
-          <w:sz w:val="20"/>
-          <w:szCs w:val="20"/>
-        </w:rPr>
-        <w:t>Pára-raio</w:t>
-      </w:r>
-      <w:proofErr w:type="spellEnd"/>
+        <w:t>PR: Pára-raio</w:t>
+      </w:r>
     </w:p>
     <w:p>
       <w:pPr>
@@ -2466,25 +2143,14 @@
           <w:szCs w:val="20"/>
         </w:rPr>
       </w:pPr>
-      <w:proofErr w:type="spellStart"/>
-      <w:r>
-        <w:rPr>
-          <w:rFonts w:ascii="Arial" w:hAnsi="Arial" w:cs="Arial"/>
-          <w:color w:val="000000"/>
-          <w:sz w:val="20"/>
-          <w:szCs w:val="20"/>
-        </w:rPr>
-        <w:t>Voc</w:t>
-      </w:r>
-      <w:proofErr w:type="spellEnd"/>
-      <w:r>
-        <w:rPr>
-          <w:rFonts w:ascii="Arial" w:hAnsi="Arial" w:cs="Arial"/>
-          <w:color w:val="000000"/>
-          <w:sz w:val="20"/>
-          <w:szCs w:val="20"/>
-        </w:rPr>
-        <w:t>: Tensão de circuito aberto de módulo fotovoltaico</w:t>
+      <w:r>
+        <w:rPr>
+          <w:rFonts w:ascii="Arial" w:hAnsi="Arial" w:cs="Arial"/>
+          <w:color w:val="000000"/>
+          <w:sz w:val="20"/>
+          <w:szCs w:val="20"/>
+        </w:rPr>
+        <w:t>Voc: Tensão de circuito aberto de módulo fotovoltaico</w:t>
       </w:r>
       <w:r>
         <w:rPr>
@@ -5813,9 +5479,26 @@
           <w:sz w:val="20"/>
           <w:szCs w:val="20"/>
         </w:rPr>
-        <w:t>{{</w:t>
-      </w:r>
-      <w:proofErr w:type="spellStart"/>
+        <w:t>{{tipo_geracao}}</w:t>
+      </w:r>
+      <w:r>
+        <w:rPr>
+          <w:rFonts w:ascii="Arial" w:hAnsi="Arial" w:cs="Arial"/>
+          <w:color w:val="000000"/>
+          <w:sz w:val="20"/>
+          <w:szCs w:val="20"/>
+        </w:rPr>
+        <w:t xml:space="preserve"> </w:t>
+      </w:r>
+      <w:r>
+        <w:rPr>
+          <w:rFonts w:ascii="Arial" w:hAnsi="Arial" w:cs="Arial"/>
+          <w:color w:val="000000"/>
+          <w:sz w:val="20"/>
+          <w:szCs w:val="20"/>
+        </w:rPr>
+        <w:t xml:space="preserve">de </w:t>
+      </w:r>
       <w:r>
         <w:rPr>
           <w:rFonts w:ascii="Arial" w:hAnsi="Arial" w:cs="Arial"/>
@@ -5823,9 +5506,8 @@
           <w:sz w:val="20"/>
           <w:szCs w:val="20"/>
         </w:rPr>
-        <w:t>tipo_geracao</w:t>
-      </w:r>
-      <w:proofErr w:type="spellEnd"/>
+        <w:t>{{pot_</w:t>
+      </w:r>
       <w:r>
         <w:rPr>
           <w:rFonts w:ascii="Arial" w:hAnsi="Arial" w:cs="Arial"/>
@@ -5833,55 +5515,8 @@
           <w:sz w:val="20"/>
           <w:szCs w:val="20"/>
         </w:rPr>
-        <w:t>}}</w:t>
-      </w:r>
-      <w:r>
-        <w:rPr>
-          <w:rFonts w:ascii="Arial" w:hAnsi="Arial" w:cs="Arial"/>
-          <w:color w:val="000000"/>
-          <w:sz w:val="20"/>
-          <w:szCs w:val="20"/>
-        </w:rPr>
-        <w:t xml:space="preserve"> </w:t>
-      </w:r>
-      <w:r>
-        <w:rPr>
-          <w:rFonts w:ascii="Arial" w:hAnsi="Arial" w:cs="Arial"/>
-          <w:color w:val="000000"/>
-          <w:sz w:val="20"/>
-          <w:szCs w:val="20"/>
-        </w:rPr>
-        <w:t xml:space="preserve">de </w:t>
-      </w:r>
-      <w:r>
-        <w:rPr>
-          <w:rFonts w:ascii="Arial" w:hAnsi="Arial" w:cs="Arial"/>
-          <w:b/>
-          <w:sz w:val="20"/>
-          <w:szCs w:val="20"/>
-        </w:rPr>
-        <w:t>{{</w:t>
-      </w:r>
-      <w:proofErr w:type="spellStart"/>
-      <w:r>
-        <w:rPr>
-          <w:rFonts w:ascii="Arial" w:hAnsi="Arial" w:cs="Arial"/>
-          <w:b/>
-          <w:sz w:val="20"/>
-          <w:szCs w:val="20"/>
-        </w:rPr>
-        <w:t>pot_</w:t>
-      </w:r>
-      <w:r>
-        <w:rPr>
-          <w:rFonts w:ascii="Arial" w:hAnsi="Arial" w:cs="Arial"/>
-          <w:b/>
-          <w:sz w:val="20"/>
-          <w:szCs w:val="20"/>
-        </w:rPr>
         <w:t>inv</w:t>
       </w:r>
-      <w:proofErr w:type="spellEnd"/>
       <w:r>
         <w:rPr>
           <w:rFonts w:ascii="Arial" w:hAnsi="Arial" w:cs="Arial"/>
@@ -5969,27 +5604,7 @@
           <w:sz w:val="20"/>
           <w:szCs w:val="20"/>
         </w:rPr>
-        <w:t>{{</w:t>
-      </w:r>
-      <w:proofErr w:type="spellStart"/>
-      <w:r>
-        <w:rPr>
-          <w:rFonts w:ascii="Arial" w:hAnsi="Arial" w:cs="Arial"/>
-          <w:b/>
-          <w:sz w:val="20"/>
-          <w:szCs w:val="20"/>
-        </w:rPr>
-        <w:t>tipo_atendimento</w:t>
-      </w:r>
-      <w:proofErr w:type="spellEnd"/>
-      <w:r>
-        <w:rPr>
-          <w:rFonts w:ascii="Arial" w:hAnsi="Arial" w:cs="Arial"/>
-          <w:b/>
-          <w:sz w:val="20"/>
-          <w:szCs w:val="20"/>
-        </w:rPr>
-        <w:t>}}.</w:t>
+        <w:t>{{tipo_atendimento}}.</w:t>
       </w:r>
     </w:p>
     <w:p>
@@ -6492,27 +6107,7 @@
           <w:sz w:val="20"/>
           <w:szCs w:val="20"/>
         </w:rPr>
-        <w:t xml:space="preserve">NBR IEC 62116: Procedimento de Ensaio de </w:t>
-      </w:r>
-      <w:proofErr w:type="spellStart"/>
-      <w:r>
-        <w:rPr>
-          <w:rFonts w:ascii="Arial" w:hAnsi="Arial" w:cs="Arial"/>
-          <w:color w:val="000000"/>
-          <w:sz w:val="20"/>
-          <w:szCs w:val="20"/>
-        </w:rPr>
-        <w:t>Anti-ilhamento</w:t>
-      </w:r>
-      <w:proofErr w:type="spellEnd"/>
-      <w:r>
-        <w:rPr>
-          <w:rFonts w:ascii="Arial" w:hAnsi="Arial" w:cs="Arial"/>
-          <w:color w:val="000000"/>
-          <w:sz w:val="20"/>
-          <w:szCs w:val="20"/>
-        </w:rPr>
-        <w:t xml:space="preserve"> para Inversores de Sistemas Fotovoltaicos Conectados à Rede Elétrica.</w:t>
+        <w:t>NBR IEC 62116: Procedimento de Ensaio de Anti-ilhamento para Inversores de Sistemas Fotovoltaicos Conectados à Rede Elétrica.</w:t>
       </w:r>
     </w:p>
     <w:p>
@@ -8302,43 +7897,7 @@
                 <w:sz w:val="18"/>
                 <w:szCs w:val="18"/>
               </w:rPr>
-              <w:t xml:space="preserve"> (fotovoltaica e eólica) ou dos geradores (</w:t>
-            </w:r>
-            <w:proofErr w:type="spellStart"/>
-            <w:r>
-              <w:rPr>
-                <w:rFonts w:cs="Arial"/>
-                <w:sz w:val="18"/>
-                <w:szCs w:val="18"/>
-              </w:rPr>
-              <w:t>hidríca</w:t>
-            </w:r>
-            <w:proofErr w:type="spellEnd"/>
-            <w:r>
-              <w:rPr>
-                <w:rFonts w:cs="Arial"/>
-                <w:sz w:val="18"/>
-                <w:szCs w:val="18"/>
-              </w:rPr>
-              <w:t xml:space="preserve">, biomassa, resíduos, cogeração, </w:t>
-            </w:r>
-            <w:proofErr w:type="spellStart"/>
-            <w:r>
-              <w:rPr>
-                <w:rFonts w:cs="Arial"/>
-                <w:sz w:val="18"/>
-                <w:szCs w:val="18"/>
-              </w:rPr>
-              <w:t>etc</w:t>
-            </w:r>
-            <w:proofErr w:type="spellEnd"/>
-            <w:r>
-              <w:rPr>
-                <w:rFonts w:cs="Arial"/>
-                <w:sz w:val="18"/>
-                <w:szCs w:val="18"/>
-              </w:rPr>
-              <w:t>)</w:t>
+              <w:t xml:space="preserve"> (fotovoltaica e eólica) ou dos geradores (hidríca, biomassa, resíduos, cogeração, etc)</w:t>
             </w:r>
           </w:p>
         </w:tc>
@@ -9604,27 +9163,7 @@
           <w:sz w:val="20"/>
           <w:szCs w:val="20"/>
         </w:rPr>
-        <w:t xml:space="preserve"> {{</w:t>
-      </w:r>
-      <w:proofErr w:type="spellStart"/>
-      <w:r>
-        <w:rPr>
-          <w:rFonts w:ascii="Arial" w:hAnsi="Arial" w:cs="Arial"/>
-          <w:color w:val="000000"/>
-          <w:sz w:val="20"/>
-          <w:szCs w:val="20"/>
-        </w:rPr>
-        <w:t>codigo_uc</w:t>
-      </w:r>
-      <w:proofErr w:type="spellEnd"/>
-      <w:r>
-        <w:rPr>
-          <w:rFonts w:ascii="Arial" w:hAnsi="Arial" w:cs="Arial"/>
-          <w:color w:val="000000"/>
-          <w:sz w:val="20"/>
-          <w:szCs w:val="20"/>
-        </w:rPr>
-        <w:t>}}</w:t>
+        <w:t xml:space="preserve"> {{codigo_uc}}</w:t>
       </w:r>
     </w:p>
     <w:p>
@@ -9658,27 +9197,7 @@
           <w:sz w:val="20"/>
           <w:szCs w:val="20"/>
         </w:rPr>
-        <w:t>{{</w:t>
-      </w:r>
-      <w:proofErr w:type="spellStart"/>
-      <w:r>
-        <w:rPr>
-          <w:rFonts w:ascii="Arial" w:hAnsi="Arial" w:cs="Arial"/>
-          <w:color w:val="000000"/>
-          <w:sz w:val="20"/>
-          <w:szCs w:val="20"/>
-        </w:rPr>
-        <w:t>classe_uc</w:t>
-      </w:r>
-      <w:proofErr w:type="spellEnd"/>
-      <w:r>
-        <w:rPr>
-          <w:rFonts w:ascii="Arial" w:hAnsi="Arial" w:cs="Arial"/>
-          <w:color w:val="000000"/>
-          <w:sz w:val="20"/>
-          <w:szCs w:val="20"/>
-        </w:rPr>
-        <w:t>}}</w:t>
+        <w:t>{{classe_uc}}</w:t>
       </w:r>
     </w:p>
     <w:p>
@@ -9794,27 +9313,7 @@
           <w:sz w:val="20"/>
           <w:szCs w:val="20"/>
         </w:rPr>
-        <w:t xml:space="preserve"> {{</w:t>
-      </w:r>
-      <w:proofErr w:type="spellStart"/>
-      <w:r>
-        <w:rPr>
-          <w:rFonts w:ascii="Arial" w:hAnsi="Arial" w:cs="Arial"/>
-          <w:color w:val="000000"/>
-          <w:sz w:val="20"/>
-          <w:szCs w:val="20"/>
-        </w:rPr>
-        <w:t>endereco</w:t>
-      </w:r>
-      <w:proofErr w:type="spellEnd"/>
-      <w:r>
-        <w:rPr>
-          <w:rFonts w:ascii="Arial" w:hAnsi="Arial" w:cs="Arial"/>
-          <w:color w:val="000000"/>
-          <w:sz w:val="20"/>
-          <w:szCs w:val="20"/>
-        </w:rPr>
-        <w:t>}}</w:t>
+        <w:t xml:space="preserve"> {{endereco}}</w:t>
       </w:r>
     </w:p>
     <w:p>
@@ -9847,27 +9346,7 @@
           <w:sz w:val="20"/>
           <w:szCs w:val="20"/>
         </w:rPr>
-        <w:t xml:space="preserve"> {{</w:t>
-      </w:r>
-      <w:proofErr w:type="spellStart"/>
-      <w:r>
-        <w:rPr>
-          <w:rFonts w:ascii="Arial" w:hAnsi="Arial" w:cs="Arial"/>
-          <w:color w:val="000000"/>
-          <w:sz w:val="20"/>
-          <w:szCs w:val="20"/>
-        </w:rPr>
-        <w:t>poste_prox</w:t>
-      </w:r>
-      <w:proofErr w:type="spellEnd"/>
-      <w:r>
-        <w:rPr>
-          <w:rFonts w:ascii="Arial" w:hAnsi="Arial" w:cs="Arial"/>
-          <w:color w:val="000000"/>
-          <w:sz w:val="20"/>
-          <w:szCs w:val="20"/>
-        </w:rPr>
-        <w:t>}}</w:t>
+        <w:t xml:space="preserve"> {{poste_prox}}</w:t>
       </w:r>
     </w:p>
     <w:p>
@@ -9892,27 +9371,7 @@
           <w:sz w:val="20"/>
           <w:szCs w:val="20"/>
         </w:rPr>
-        <w:t xml:space="preserve">Coordenadas </w:t>
-      </w:r>
-      <w:proofErr w:type="spellStart"/>
-      <w:r>
-        <w:rPr>
-          <w:rFonts w:ascii="Arial" w:hAnsi="Arial" w:cs="Arial"/>
-          <w:color w:val="000000"/>
-          <w:sz w:val="20"/>
-          <w:szCs w:val="20"/>
-        </w:rPr>
-        <w:t>georrefenciadas</w:t>
-      </w:r>
-      <w:proofErr w:type="spellEnd"/>
-      <w:r>
-        <w:rPr>
-          <w:rFonts w:ascii="Arial" w:hAnsi="Arial" w:cs="Arial"/>
-          <w:color w:val="000000"/>
-          <w:sz w:val="20"/>
-          <w:szCs w:val="20"/>
-        </w:rPr>
-        <w:t>:</w:t>
+        <w:t>Coordenadas georrefenciadas:</w:t>
       </w:r>
       <w:r>
         <w:rPr>
@@ -10883,33 +10342,7 @@
                 <w:lang w:eastAsia="pt-BR"/>
               </w:rPr>
               <w:br/>
-              <w:t xml:space="preserve">[G = </w:t>
-            </w:r>
-            <w:proofErr w:type="spellStart"/>
-            <w:r>
-              <w:rPr>
-                <w:rFonts w:ascii="Arial" w:eastAsia="Times New Roman" w:hAnsi="Arial" w:cs="Arial"/>
-                <w:b/>
-                <w:bCs/>
-                <w:color w:val="000000"/>
-                <w:sz w:val="18"/>
-                <w:szCs w:val="18"/>
-                <w:lang w:eastAsia="pt-BR"/>
-              </w:rPr>
-              <w:t>CxF</w:t>
-            </w:r>
-            <w:proofErr w:type="spellEnd"/>
-            <w:r>
-              <w:rPr>
-                <w:rFonts w:ascii="Arial" w:eastAsia="Times New Roman" w:hAnsi="Arial" w:cs="Arial"/>
-                <w:b/>
-                <w:bCs/>
-                <w:color w:val="000000"/>
-                <w:sz w:val="18"/>
-                <w:szCs w:val="18"/>
-                <w:lang w:eastAsia="pt-BR"/>
-              </w:rPr>
-              <w:t>]</w:t>
+              <w:t>[G = CxF]</w:t>
             </w:r>
           </w:p>
         </w:tc>
@@ -10963,33 +10396,7 @@
                 <w:lang w:eastAsia="pt-BR"/>
               </w:rPr>
               <w:br/>
-              <w:t xml:space="preserve">[H = </w:t>
-            </w:r>
-            <w:proofErr w:type="spellStart"/>
-            <w:r>
-              <w:rPr>
-                <w:rFonts w:ascii="Arial" w:eastAsia="Times New Roman" w:hAnsi="Arial" w:cs="Arial"/>
-                <w:b/>
-                <w:bCs/>
-                <w:color w:val="000000"/>
-                <w:sz w:val="18"/>
-                <w:szCs w:val="18"/>
-                <w:lang w:eastAsia="pt-BR"/>
-              </w:rPr>
-              <w:t>ExF</w:t>
-            </w:r>
-            <w:proofErr w:type="spellEnd"/>
-            <w:r>
-              <w:rPr>
-                <w:rFonts w:ascii="Arial" w:eastAsia="Times New Roman" w:hAnsi="Arial" w:cs="Arial"/>
-                <w:b/>
-                <w:bCs/>
-                <w:color w:val="000000"/>
-                <w:sz w:val="18"/>
-                <w:szCs w:val="18"/>
-                <w:lang w:eastAsia="pt-BR"/>
-              </w:rPr>
-              <w:t>]</w:t>
+              <w:t>[H = ExF]</w:t>
             </w:r>
           </w:p>
         </w:tc>
@@ -17565,73 +16972,15 @@
           <w:sz w:val="20"/>
           <w:szCs w:val="20"/>
         </w:rPr>
-        <w:t>{{</w:t>
-      </w:r>
-      <w:proofErr w:type="spellStart"/>
-      <w:r>
-        <w:rPr>
-          <w:rFonts w:ascii="Arial" w:hAnsi="Arial" w:cs="Arial"/>
-          <w:color w:val="000000"/>
-          <w:sz w:val="20"/>
-          <w:szCs w:val="20"/>
-        </w:rPr>
-        <w:t>tipo_lig</w:t>
-      </w:r>
-      <w:proofErr w:type="spellEnd"/>
-      <w:r>
-        <w:rPr>
-          <w:rFonts w:ascii="Arial" w:hAnsi="Arial" w:cs="Arial"/>
-          <w:color w:val="000000"/>
-          <w:sz w:val="20"/>
-          <w:szCs w:val="20"/>
-        </w:rPr>
-        <w:t>}} à {{</w:t>
-      </w:r>
-      <w:proofErr w:type="spellStart"/>
-      <w:r>
-        <w:rPr>
-          <w:rFonts w:ascii="Arial" w:hAnsi="Arial" w:cs="Arial"/>
-          <w:color w:val="000000"/>
-          <w:sz w:val="20"/>
-          <w:szCs w:val="20"/>
-        </w:rPr>
-        <w:t>quant_condutores</w:t>
-      </w:r>
-      <w:proofErr w:type="spellEnd"/>
-      <w:r>
-        <w:rPr>
-          <w:rFonts w:ascii="Arial" w:hAnsi="Arial" w:cs="Arial"/>
-          <w:color w:val="000000"/>
-          <w:sz w:val="20"/>
-          <w:szCs w:val="20"/>
-        </w:rPr>
-        <w:t xml:space="preserve">}} condutores, sendo </w:t>
-      </w:r>
-      <w:r>
-        <w:rPr>
-          <w:rFonts w:ascii="Arial" w:hAnsi="Arial" w:cs="Arial"/>
-          <w:sz w:val="20"/>
-          <w:szCs w:val="20"/>
-        </w:rPr>
-        <w:t>{{</w:t>
-      </w:r>
-      <w:proofErr w:type="spellStart"/>
-      <w:r>
-        <w:rPr>
-          <w:rFonts w:ascii="Arial" w:hAnsi="Arial" w:cs="Arial"/>
-          <w:sz w:val="20"/>
-          <w:szCs w:val="20"/>
-        </w:rPr>
-        <w:t>q_cond_fase</w:t>
-      </w:r>
-      <w:proofErr w:type="spellEnd"/>
-      <w:r>
-        <w:rPr>
-          <w:rFonts w:ascii="Arial" w:hAnsi="Arial" w:cs="Arial"/>
-          <w:sz w:val="20"/>
-          <w:szCs w:val="20"/>
-        </w:rPr>
-        <w:t>}}</w:t>
+        <w:t xml:space="preserve">{{tipo_lig}} à {{quant_condutores}} condutores, sendo </w:t>
+      </w:r>
+      <w:r>
+        <w:rPr>
+          <w:rFonts w:ascii="Arial" w:hAnsi="Arial" w:cs="Arial"/>
+          <w:sz w:val="20"/>
+          <w:szCs w:val="20"/>
+        </w:rPr>
+        <w:t>{{q_cond_fase}}</w:t>
       </w:r>
       <w:r>
         <w:rPr>
@@ -17650,27 +16999,7 @@
           <w:sz w:val="20"/>
           <w:szCs w:val="20"/>
         </w:rPr>
-        <w:t>{{</w:t>
-      </w:r>
-      <w:proofErr w:type="spellStart"/>
-      <w:r>
-        <w:rPr>
-          <w:rFonts w:ascii="Arial" w:hAnsi="Arial" w:cs="Arial"/>
-          <w:color w:val="000000"/>
-          <w:sz w:val="20"/>
-          <w:szCs w:val="20"/>
-        </w:rPr>
-        <w:t>secao_ramal_fase</w:t>
-      </w:r>
-      <w:proofErr w:type="spellEnd"/>
-      <w:r>
-        <w:rPr>
-          <w:rFonts w:ascii="Arial" w:hAnsi="Arial" w:cs="Arial"/>
-          <w:color w:val="000000"/>
-          <w:sz w:val="20"/>
-          <w:szCs w:val="20"/>
-        </w:rPr>
-        <w:t>}}</w:t>
+        <w:t>{{secao_ramal_fase}}</w:t>
       </w:r>
       <w:bookmarkEnd w:id="9"/>
       <w:r>
@@ -17717,27 +17046,7 @@
           <w:sz w:val="20"/>
           <w:szCs w:val="20"/>
         </w:rPr>
-        <w:t>{{</w:t>
-      </w:r>
-      <w:proofErr w:type="spellStart"/>
-      <w:r>
-        <w:rPr>
-          <w:rFonts w:ascii="Arial" w:hAnsi="Arial" w:cs="Arial"/>
-          <w:color w:val="000000"/>
-          <w:sz w:val="20"/>
-          <w:szCs w:val="20"/>
-        </w:rPr>
-        <w:t>secao_ramal_neutro</w:t>
-      </w:r>
-      <w:proofErr w:type="spellEnd"/>
-      <w:r>
-        <w:rPr>
-          <w:rFonts w:ascii="Arial" w:hAnsi="Arial" w:cs="Arial"/>
-          <w:color w:val="000000"/>
-          <w:sz w:val="20"/>
-          <w:szCs w:val="20"/>
-        </w:rPr>
-        <w:t>}}</w:t>
+        <w:t>{{secao_ramal_neutro}}</w:t>
       </w:r>
       <w:r>
         <w:rPr>
@@ -17782,25 +17091,7 @@
           <w:sz w:val="20"/>
           <w:szCs w:val="20"/>
         </w:rPr>
-        <w:t>{{</w:t>
-      </w:r>
-      <w:proofErr w:type="spellStart"/>
-      <w:r>
-        <w:rPr>
-          <w:rFonts w:ascii="Arial" w:hAnsi="Arial" w:cs="Arial"/>
-          <w:sz w:val="20"/>
-          <w:szCs w:val="20"/>
-        </w:rPr>
-        <w:t>v_nom</w:t>
-      </w:r>
-      <w:proofErr w:type="spellEnd"/>
-      <w:r>
-        <w:rPr>
-          <w:rFonts w:ascii="Arial" w:hAnsi="Arial" w:cs="Arial"/>
-          <w:sz w:val="20"/>
-          <w:szCs w:val="20"/>
-        </w:rPr>
-        <w:t>}}</w:t>
+        <w:t>{{v_nom}}</w:t>
       </w:r>
       <w:r>
         <w:rPr>
@@ -17975,27 +17266,7 @@
           <w:sz w:val="20"/>
           <w:szCs w:val="20"/>
         </w:rPr>
-        <w:t>{{</w:t>
-      </w:r>
-      <w:proofErr w:type="spellStart"/>
-      <w:r>
-        <w:rPr>
-          <w:rFonts w:ascii="Arial" w:hAnsi="Arial" w:cs="Arial"/>
-          <w:color w:val="000000"/>
-          <w:sz w:val="20"/>
-          <w:szCs w:val="20"/>
-        </w:rPr>
-        <w:t>n_polos</w:t>
-      </w:r>
-      <w:proofErr w:type="spellEnd"/>
-      <w:r>
-        <w:rPr>
-          <w:rFonts w:ascii="Arial" w:hAnsi="Arial" w:cs="Arial"/>
-          <w:color w:val="000000"/>
-          <w:sz w:val="20"/>
-          <w:szCs w:val="20"/>
-        </w:rPr>
-        <w:t>}}</w:t>
+        <w:t>{{n_polos}}</w:t>
       </w:r>
     </w:p>
     <w:p>
@@ -18037,25 +17308,7 @@
           <w:sz w:val="20"/>
           <w:szCs w:val="20"/>
         </w:rPr>
-        <w:t>{{</w:t>
-      </w:r>
-      <w:proofErr w:type="spellStart"/>
-      <w:r>
-        <w:rPr>
-          <w:rFonts w:ascii="Arial" w:hAnsi="Arial" w:cs="Arial"/>
-          <w:sz w:val="20"/>
-          <w:szCs w:val="20"/>
-        </w:rPr>
-        <w:t>v_nom</w:t>
-      </w:r>
-      <w:proofErr w:type="spellEnd"/>
-      <w:r>
-        <w:rPr>
-          <w:rFonts w:ascii="Arial" w:hAnsi="Arial" w:cs="Arial"/>
-          <w:sz w:val="20"/>
-          <w:szCs w:val="20"/>
-        </w:rPr>
-        <w:t>}}</w:t>
+        <w:t>{{v_nom}}</w:t>
       </w:r>
       <w:r>
         <w:rPr>
@@ -18400,27 +17653,7 @@
           <w:sz w:val="20"/>
           <w:szCs w:val="20"/>
         </w:rPr>
-        <w:t xml:space="preserve">onde será instalada a </w:t>
-      </w:r>
-      <w:proofErr w:type="spellStart"/>
-      <w:r>
-        <w:rPr>
-          <w:rFonts w:ascii="Arial" w:hAnsi="Arial" w:cs="Arial"/>
-          <w:color w:val="000000"/>
-          <w:sz w:val="20"/>
-          <w:szCs w:val="20"/>
-        </w:rPr>
-        <w:t>microGD</w:t>
-      </w:r>
-      <w:proofErr w:type="spellEnd"/>
-      <w:r>
-        <w:rPr>
-          <w:rFonts w:ascii="Arial" w:hAnsi="Arial" w:cs="Arial"/>
-          <w:color w:val="000000"/>
-          <w:sz w:val="20"/>
-          <w:szCs w:val="20"/>
-        </w:rPr>
-        <w:t xml:space="preserve"> </w:t>
+        <w:t xml:space="preserve">onde será instalada a microGD </w:t>
       </w:r>
       <w:r>
         <w:rPr>
@@ -19114,36 +18347,16 @@
           <w:sz w:val="20"/>
           <w:szCs w:val="20"/>
         </w:rPr>
-        <w:t xml:space="preserve">ização, facilidade de acesso e </w:t>
-      </w:r>
-      <w:proofErr w:type="spellStart"/>
-      <w:r>
-        <w:rPr>
-          <w:rFonts w:ascii="Arial" w:hAnsi="Arial" w:cs="Arial"/>
-          <w:color w:val="000000"/>
-          <w:sz w:val="20"/>
-          <w:szCs w:val="20"/>
-        </w:rPr>
-        <w:t>l</w:t>
-      </w:r>
-      <w:r>
-        <w:rPr>
-          <w:rFonts w:ascii="Arial" w:hAnsi="Arial" w:cs="Arial"/>
-          <w:color w:val="000000"/>
-          <w:sz w:val="20"/>
-          <w:szCs w:val="20"/>
-        </w:rPr>
-        <w:t>ay-out</w:t>
-      </w:r>
-      <w:proofErr w:type="spellEnd"/>
-      <w:r>
-        <w:rPr>
-          <w:rFonts w:ascii="Arial" w:hAnsi="Arial" w:cs="Arial"/>
-          <w:color w:val="000000"/>
-          <w:sz w:val="20"/>
-          <w:szCs w:val="20"/>
-        </w:rPr>
-        <w:t xml:space="preserve">, </w:t>
+        <w:t>ização, facilidade de acesso e l</w:t>
+      </w:r>
+      <w:r>
+        <w:rPr>
+          <w:rFonts w:ascii="Arial" w:hAnsi="Arial" w:cs="Arial"/>
+          <w:color w:val="000000"/>
+          <w:sz w:val="20"/>
+          <w:szCs w:val="20"/>
+        </w:rPr>
+        <w:t xml:space="preserve">ay-out, </w:t>
       </w:r>
       <w:r>
         <w:rPr>
@@ -19810,45 +19023,26 @@
           <w:sz w:val="20"/>
           <w:szCs w:val="20"/>
         </w:rPr>
+        <w:t>{{tipo_lig}}</w:t>
+      </w:r>
+      <w:r>
+        <w:rPr>
+          <w:rFonts w:ascii="Arial" w:hAnsi="Arial" w:cs="Arial"/>
+          <w:color w:val="000000"/>
+          <w:sz w:val="20"/>
+          <w:szCs w:val="20"/>
+        </w:rPr>
+        <w:t xml:space="preserve"> à </w:t>
+      </w:r>
+      <w:r>
+        <w:rPr>
+          <w:rFonts w:ascii="Arial" w:hAnsi="Arial" w:cs="Arial"/>
+          <w:color w:val="000000"/>
+          <w:sz w:val="20"/>
+          <w:szCs w:val="20"/>
+        </w:rPr>
         <w:t>{{</w:t>
       </w:r>
-      <w:proofErr w:type="spellStart"/>
-      <w:r>
-        <w:rPr>
-          <w:rFonts w:ascii="Arial" w:hAnsi="Arial" w:cs="Arial"/>
-          <w:sz w:val="20"/>
-          <w:szCs w:val="20"/>
-        </w:rPr>
-        <w:t>tipo_lig</w:t>
-      </w:r>
-      <w:proofErr w:type="spellEnd"/>
-      <w:r>
-        <w:rPr>
-          <w:rFonts w:ascii="Arial" w:hAnsi="Arial" w:cs="Arial"/>
-          <w:sz w:val="20"/>
-          <w:szCs w:val="20"/>
-        </w:rPr>
-        <w:t>}}</w:t>
-      </w:r>
-      <w:r>
-        <w:rPr>
-          <w:rFonts w:ascii="Arial" w:hAnsi="Arial" w:cs="Arial"/>
-          <w:color w:val="000000"/>
-          <w:sz w:val="20"/>
-          <w:szCs w:val="20"/>
-        </w:rPr>
-        <w:t xml:space="preserve"> à </w:t>
-      </w:r>
-      <w:r>
-        <w:rPr>
-          <w:rFonts w:ascii="Arial" w:hAnsi="Arial" w:cs="Arial"/>
-          <w:color w:val="000000"/>
-          <w:sz w:val="20"/>
-          <w:szCs w:val="20"/>
-        </w:rPr>
-        <w:t>{{</w:t>
-      </w:r>
-      <w:proofErr w:type="spellStart"/>
       <w:r>
         <w:rPr>
           <w:rFonts w:ascii="Arial" w:hAnsi="Arial" w:cs="Arial"/>
@@ -19857,7 +19051,6 @@
         </w:rPr>
         <w:t>quant_condutores</w:t>
       </w:r>
-      <w:proofErr w:type="spellEnd"/>
       <w:r>
         <w:rPr>
           <w:rFonts w:ascii="Arial" w:hAnsi="Arial" w:cs="Arial"/>
@@ -19882,25 +19075,7 @@
           <w:sz w:val="20"/>
           <w:szCs w:val="20"/>
         </w:rPr>
-        <w:t>{{</w:t>
-      </w:r>
-      <w:proofErr w:type="spellStart"/>
-      <w:r>
-        <w:rPr>
-          <w:rFonts w:ascii="Arial" w:hAnsi="Arial" w:cs="Arial"/>
-          <w:sz w:val="20"/>
-          <w:szCs w:val="20"/>
-        </w:rPr>
-        <w:t>q_cond_fase</w:t>
-      </w:r>
-      <w:proofErr w:type="spellEnd"/>
-      <w:r>
-        <w:rPr>
-          <w:rFonts w:ascii="Arial" w:hAnsi="Arial" w:cs="Arial"/>
-          <w:sz w:val="20"/>
-          <w:szCs w:val="20"/>
-        </w:rPr>
-        <w:t>}}</w:t>
+        <w:t>{{q_cond_fase}}</w:t>
       </w:r>
       <w:r>
         <w:rPr>
@@ -19927,27 +19102,7 @@
           <w:sz w:val="20"/>
           <w:szCs w:val="20"/>
         </w:rPr>
-        <w:t>{{</w:t>
-      </w:r>
-      <w:proofErr w:type="spellStart"/>
-      <w:r>
-        <w:rPr>
-          <w:rFonts w:ascii="Arial" w:hAnsi="Arial" w:cs="Arial"/>
-          <w:color w:val="000000"/>
-          <w:sz w:val="20"/>
-          <w:szCs w:val="20"/>
-        </w:rPr>
-        <w:t>secao_ramal_fase</w:t>
-      </w:r>
-      <w:proofErr w:type="spellEnd"/>
-      <w:r>
-        <w:rPr>
-          <w:rFonts w:ascii="Arial" w:hAnsi="Arial" w:cs="Arial"/>
-          <w:color w:val="000000"/>
-          <w:sz w:val="20"/>
-          <w:szCs w:val="20"/>
-        </w:rPr>
-        <w:t>}}</w:t>
+        <w:t>{{secao_ramal_fase}}</w:t>
       </w:r>
       <w:r>
         <w:rPr>
@@ -19984,27 +19139,7 @@
           <w:sz w:val="20"/>
           <w:szCs w:val="20"/>
         </w:rPr>
-        <w:t>{{</w:t>
-      </w:r>
-      <w:proofErr w:type="spellStart"/>
-      <w:r>
-        <w:rPr>
-          <w:rFonts w:ascii="Arial" w:hAnsi="Arial" w:cs="Arial"/>
-          <w:color w:val="000000"/>
-          <w:sz w:val="20"/>
-          <w:szCs w:val="20"/>
-        </w:rPr>
-        <w:t>secao_ramal_neutro</w:t>
-      </w:r>
-      <w:proofErr w:type="spellEnd"/>
-      <w:r>
-        <w:rPr>
-          <w:rFonts w:ascii="Arial" w:hAnsi="Arial" w:cs="Arial"/>
-          <w:color w:val="000000"/>
-          <w:sz w:val="20"/>
-          <w:szCs w:val="20"/>
-        </w:rPr>
-        <w:t>}}</w:t>
+        <w:t>{{secao_ramal_neutro}}</w:t>
       </w:r>
       <w:r>
         <w:rPr>
@@ -20041,27 +19176,7 @@
           <w:sz w:val="20"/>
           <w:szCs w:val="20"/>
         </w:rPr>
-        <w:t>{{</w:t>
-      </w:r>
-      <w:proofErr w:type="spellStart"/>
-      <w:r>
-        <w:rPr>
-          <w:rFonts w:ascii="Arial" w:hAnsi="Arial" w:cs="Arial"/>
-          <w:color w:val="000000"/>
-          <w:sz w:val="20"/>
-          <w:szCs w:val="20"/>
-        </w:rPr>
-        <w:t>v_nom</w:t>
-      </w:r>
-      <w:proofErr w:type="spellEnd"/>
-      <w:r>
-        <w:rPr>
-          <w:rFonts w:ascii="Arial" w:hAnsi="Arial" w:cs="Arial"/>
-          <w:color w:val="000000"/>
-          <w:sz w:val="20"/>
-          <w:szCs w:val="20"/>
-        </w:rPr>
-        <w:t>}}</w:t>
+        <w:t>{{v_nom}}</w:t>
       </w:r>
       <w:r>
         <w:rPr>
@@ -20391,29 +19506,7 @@
                 <w:szCs w:val="18"/>
                 <w:lang w:eastAsia="pt-BR"/>
               </w:rPr>
-              <w:t>{{</w:t>
-            </w:r>
-            <w:proofErr w:type="spellStart"/>
-            <w:r>
-              <w:rPr>
-                <w:rFonts w:ascii="Arial" w:eastAsia="Times New Roman" w:hAnsi="Arial" w:cs="Arial"/>
-                <w:color w:val="000000"/>
-                <w:sz w:val="18"/>
-                <w:szCs w:val="18"/>
-                <w:lang w:eastAsia="pt-BR"/>
-              </w:rPr>
-              <w:t>fab</w:t>
-            </w:r>
-            <w:proofErr w:type="spellEnd"/>
-            <w:r>
-              <w:rPr>
-                <w:rFonts w:ascii="Arial" w:eastAsia="Times New Roman" w:hAnsi="Arial" w:cs="Arial"/>
-                <w:color w:val="000000"/>
-                <w:sz w:val="18"/>
-                <w:szCs w:val="18"/>
-                <w:lang w:eastAsia="pt-BR"/>
-              </w:rPr>
-              <w:t>}}</w:t>
+              <w:t>{{fab}}</w:t>
             </w:r>
           </w:p>
         </w:tc>
@@ -20525,29 +19618,7 @@
                 <w:szCs w:val="18"/>
                 <w:lang w:eastAsia="pt-BR"/>
               </w:rPr>
-              <w:t xml:space="preserve">ência nominal – </w:t>
-            </w:r>
-            <w:proofErr w:type="spellStart"/>
-            <w:r>
-              <w:rPr>
-                <w:rFonts w:ascii="Arial" w:eastAsia="Times New Roman" w:hAnsi="Arial" w:cs="Arial"/>
-                <w:color w:val="000000"/>
-                <w:sz w:val="18"/>
-                <w:szCs w:val="18"/>
-                <w:lang w:eastAsia="pt-BR"/>
-              </w:rPr>
-              <w:t>Pn</w:t>
-            </w:r>
-            <w:proofErr w:type="spellEnd"/>
-            <w:r>
-              <w:rPr>
-                <w:rFonts w:ascii="Arial" w:eastAsia="Times New Roman" w:hAnsi="Arial" w:cs="Arial"/>
-                <w:color w:val="000000"/>
-                <w:sz w:val="18"/>
-                <w:szCs w:val="18"/>
-                <w:lang w:eastAsia="pt-BR"/>
-              </w:rPr>
-              <w:t xml:space="preserve"> [W]</w:t>
+              <w:t>ência nominal – Pn [W]</w:t>
             </w:r>
           </w:p>
         </w:tc>
@@ -20577,29 +19648,7 @@
                 <w:szCs w:val="18"/>
                 <w:lang w:eastAsia="pt-BR"/>
               </w:rPr>
-              <w:t>{{</w:t>
-            </w:r>
-            <w:proofErr w:type="spellStart"/>
-            <w:r>
-              <w:rPr>
-                <w:rFonts w:ascii="Arial" w:eastAsia="Times New Roman" w:hAnsi="Arial" w:cs="Arial"/>
-                <w:color w:val="000000"/>
-                <w:sz w:val="18"/>
-                <w:szCs w:val="18"/>
-                <w:lang w:eastAsia="pt-BR"/>
-              </w:rPr>
-              <w:t>pn</w:t>
-            </w:r>
-            <w:proofErr w:type="spellEnd"/>
-            <w:r>
-              <w:rPr>
-                <w:rFonts w:ascii="Arial" w:eastAsia="Times New Roman" w:hAnsi="Arial" w:cs="Arial"/>
-                <w:color w:val="000000"/>
-                <w:sz w:val="18"/>
-                <w:szCs w:val="18"/>
-                <w:lang w:eastAsia="pt-BR"/>
-              </w:rPr>
-              <w:t>}}</w:t>
+              <w:t>{{pn}}</w:t>
             </w:r>
           </w:p>
         </w:tc>
@@ -20635,29 +19684,7 @@
                 <w:szCs w:val="18"/>
                 <w:lang w:eastAsia="pt-BR"/>
               </w:rPr>
-              <w:t xml:space="preserve">Tensão de circuito aberto – </w:t>
-            </w:r>
-            <w:proofErr w:type="spellStart"/>
-            <w:r>
-              <w:rPr>
-                <w:rFonts w:ascii="Arial" w:eastAsia="Times New Roman" w:hAnsi="Arial" w:cs="Arial"/>
-                <w:color w:val="000000"/>
-                <w:sz w:val="18"/>
-                <w:szCs w:val="18"/>
-                <w:lang w:eastAsia="pt-BR"/>
-              </w:rPr>
-              <w:t>Voc</w:t>
-            </w:r>
-            <w:proofErr w:type="spellEnd"/>
-            <w:r>
-              <w:rPr>
-                <w:rFonts w:ascii="Arial" w:eastAsia="Times New Roman" w:hAnsi="Arial" w:cs="Arial"/>
-                <w:color w:val="000000"/>
-                <w:sz w:val="18"/>
-                <w:szCs w:val="18"/>
-                <w:lang w:eastAsia="pt-BR"/>
-              </w:rPr>
-              <w:t xml:space="preserve"> [V]</w:t>
+              <w:t>Tensão de circuito aberto – Voc [V]</w:t>
             </w:r>
           </w:p>
         </w:tc>
@@ -20687,29 +19714,7 @@
                 <w:szCs w:val="18"/>
                 <w:lang w:eastAsia="pt-BR"/>
               </w:rPr>
-              <w:t>{{</w:t>
-            </w:r>
-            <w:proofErr w:type="spellStart"/>
-            <w:r>
-              <w:rPr>
-                <w:rFonts w:ascii="Arial" w:eastAsia="Times New Roman" w:hAnsi="Arial" w:cs="Arial"/>
-                <w:color w:val="000000"/>
-                <w:sz w:val="18"/>
-                <w:szCs w:val="18"/>
-                <w:lang w:eastAsia="pt-BR"/>
-              </w:rPr>
-              <w:t>voc</w:t>
-            </w:r>
-            <w:proofErr w:type="spellEnd"/>
-            <w:r>
-              <w:rPr>
-                <w:rFonts w:ascii="Arial" w:eastAsia="Times New Roman" w:hAnsi="Arial" w:cs="Arial"/>
-                <w:color w:val="000000"/>
-                <w:sz w:val="18"/>
-                <w:szCs w:val="18"/>
-                <w:lang w:eastAsia="pt-BR"/>
-              </w:rPr>
-              <w:t>}}</w:t>
+              <w:t>{{voc}}</w:t>
             </w:r>
           </w:p>
         </w:tc>
@@ -20745,29 +19750,7 @@
                 <w:szCs w:val="18"/>
                 <w:lang w:eastAsia="pt-BR"/>
               </w:rPr>
-              <w:t xml:space="preserve">Corrente de curto circuito – </w:t>
-            </w:r>
-            <w:proofErr w:type="spellStart"/>
-            <w:r>
-              <w:rPr>
-                <w:rFonts w:ascii="Arial" w:eastAsia="Times New Roman" w:hAnsi="Arial" w:cs="Arial"/>
-                <w:color w:val="000000"/>
-                <w:sz w:val="18"/>
-                <w:szCs w:val="18"/>
-                <w:lang w:eastAsia="pt-BR"/>
-              </w:rPr>
-              <w:t>Isc</w:t>
-            </w:r>
-            <w:proofErr w:type="spellEnd"/>
-            <w:r>
-              <w:rPr>
-                <w:rFonts w:ascii="Arial" w:eastAsia="Times New Roman" w:hAnsi="Arial" w:cs="Arial"/>
-                <w:color w:val="000000"/>
-                <w:sz w:val="18"/>
-                <w:szCs w:val="18"/>
-                <w:lang w:eastAsia="pt-BR"/>
-              </w:rPr>
-              <w:t xml:space="preserve"> [A]</w:t>
+              <w:t>Corrente de curto circuito – Isc [A]</w:t>
             </w:r>
           </w:p>
         </w:tc>
@@ -20797,29 +19780,7 @@
                 <w:szCs w:val="18"/>
                 <w:lang w:eastAsia="pt-BR"/>
               </w:rPr>
-              <w:t>{{</w:t>
-            </w:r>
-            <w:proofErr w:type="spellStart"/>
-            <w:r>
-              <w:rPr>
-                <w:rFonts w:ascii="Arial" w:eastAsia="Times New Roman" w:hAnsi="Arial" w:cs="Arial"/>
-                <w:color w:val="000000"/>
-                <w:sz w:val="18"/>
-                <w:szCs w:val="18"/>
-                <w:lang w:eastAsia="pt-BR"/>
-              </w:rPr>
-              <w:t>isc</w:t>
-            </w:r>
-            <w:proofErr w:type="spellEnd"/>
-            <w:r>
-              <w:rPr>
-                <w:rFonts w:ascii="Arial" w:eastAsia="Times New Roman" w:hAnsi="Arial" w:cs="Arial"/>
-                <w:color w:val="000000"/>
-                <w:sz w:val="18"/>
-                <w:szCs w:val="18"/>
-                <w:lang w:eastAsia="pt-BR"/>
-              </w:rPr>
-              <w:t>}}</w:t>
+              <w:t>{{isc}}</w:t>
             </w:r>
           </w:p>
         </w:tc>
@@ -20855,29 +19816,7 @@
                 <w:szCs w:val="18"/>
                 <w:lang w:eastAsia="pt-BR"/>
               </w:rPr>
-              <w:t xml:space="preserve">Tensão de máxima potência – </w:t>
-            </w:r>
-            <w:proofErr w:type="spellStart"/>
-            <w:r>
-              <w:rPr>
-                <w:rFonts w:ascii="Arial" w:eastAsia="Times New Roman" w:hAnsi="Arial" w:cs="Arial"/>
-                <w:color w:val="000000"/>
-                <w:sz w:val="18"/>
-                <w:szCs w:val="18"/>
-                <w:lang w:eastAsia="pt-BR"/>
-              </w:rPr>
-              <w:t>Vpmp</w:t>
-            </w:r>
-            <w:proofErr w:type="spellEnd"/>
-            <w:r>
-              <w:rPr>
-                <w:rFonts w:ascii="Arial" w:eastAsia="Times New Roman" w:hAnsi="Arial" w:cs="Arial"/>
-                <w:color w:val="000000"/>
-                <w:sz w:val="18"/>
-                <w:szCs w:val="18"/>
-                <w:lang w:eastAsia="pt-BR"/>
-              </w:rPr>
-              <w:t xml:space="preserve"> [V]</w:t>
+              <w:t>Tensão de máxima potência – Vpmp [V]</w:t>
             </w:r>
           </w:p>
         </w:tc>
@@ -20907,29 +19846,7 @@
                 <w:szCs w:val="18"/>
                 <w:lang w:eastAsia="pt-BR"/>
               </w:rPr>
-              <w:t>{{</w:t>
-            </w:r>
-            <w:proofErr w:type="spellStart"/>
-            <w:r>
-              <w:rPr>
-                <w:rFonts w:ascii="Arial" w:eastAsia="Times New Roman" w:hAnsi="Arial" w:cs="Arial"/>
-                <w:color w:val="000000"/>
-                <w:sz w:val="18"/>
-                <w:szCs w:val="18"/>
-                <w:lang w:eastAsia="pt-BR"/>
-              </w:rPr>
-              <w:t>vmp</w:t>
-            </w:r>
-            <w:proofErr w:type="spellEnd"/>
-            <w:r>
-              <w:rPr>
-                <w:rFonts w:ascii="Arial" w:eastAsia="Times New Roman" w:hAnsi="Arial" w:cs="Arial"/>
-                <w:color w:val="000000"/>
-                <w:sz w:val="18"/>
-                <w:szCs w:val="18"/>
-                <w:lang w:eastAsia="pt-BR"/>
-              </w:rPr>
-              <w:t>}}</w:t>
+              <w:t>{{vmp}}</w:t>
             </w:r>
           </w:p>
         </w:tc>
@@ -20965,29 +19882,7 @@
                 <w:szCs w:val="18"/>
                 <w:lang w:eastAsia="pt-BR"/>
               </w:rPr>
-              <w:t xml:space="preserve">Corrente de máxima potência – </w:t>
-            </w:r>
-            <w:proofErr w:type="spellStart"/>
-            <w:r>
-              <w:rPr>
-                <w:rFonts w:ascii="Arial" w:eastAsia="Times New Roman" w:hAnsi="Arial" w:cs="Arial"/>
-                <w:color w:val="000000"/>
-                <w:sz w:val="18"/>
-                <w:szCs w:val="18"/>
-                <w:lang w:eastAsia="pt-BR"/>
-              </w:rPr>
-              <w:t>Ipmp</w:t>
-            </w:r>
-            <w:proofErr w:type="spellEnd"/>
-            <w:r>
-              <w:rPr>
-                <w:rFonts w:ascii="Arial" w:eastAsia="Times New Roman" w:hAnsi="Arial" w:cs="Arial"/>
-                <w:color w:val="000000"/>
-                <w:sz w:val="18"/>
-                <w:szCs w:val="18"/>
-                <w:lang w:eastAsia="pt-BR"/>
-              </w:rPr>
-              <w:t xml:space="preserve"> [A]</w:t>
+              <w:t>Corrente de máxima potência – Ipmp [A]</w:t>
             </w:r>
           </w:p>
         </w:tc>
@@ -21017,29 +19912,7 @@
                 <w:szCs w:val="18"/>
                 <w:lang w:eastAsia="pt-BR"/>
               </w:rPr>
-              <w:t>{{</w:t>
-            </w:r>
-            <w:proofErr w:type="spellStart"/>
-            <w:r>
-              <w:rPr>
-                <w:rFonts w:ascii="Arial" w:eastAsia="Times New Roman" w:hAnsi="Arial" w:cs="Arial"/>
-                <w:color w:val="000000"/>
-                <w:sz w:val="18"/>
-                <w:szCs w:val="18"/>
-                <w:lang w:eastAsia="pt-BR"/>
-              </w:rPr>
-              <w:t>imp</w:t>
-            </w:r>
-            <w:proofErr w:type="spellEnd"/>
-            <w:r>
-              <w:rPr>
-                <w:rFonts w:ascii="Arial" w:eastAsia="Times New Roman" w:hAnsi="Arial" w:cs="Arial"/>
-                <w:color w:val="000000"/>
-                <w:sz w:val="18"/>
-                <w:szCs w:val="18"/>
-                <w:lang w:eastAsia="pt-BR"/>
-              </w:rPr>
-              <w:t>}}</w:t>
+              <w:t>{{imp}}</w:t>
             </w:r>
           </w:p>
         </w:tc>
@@ -21105,29 +19978,7 @@
                 <w:szCs w:val="18"/>
                 <w:lang w:eastAsia="pt-BR"/>
               </w:rPr>
-              <w:t>{{</w:t>
-            </w:r>
-            <w:proofErr w:type="spellStart"/>
-            <w:r>
-              <w:rPr>
-                <w:rFonts w:ascii="Arial" w:eastAsia="Times New Roman" w:hAnsi="Arial" w:cs="Arial"/>
-                <w:color w:val="000000"/>
-                <w:sz w:val="18"/>
-                <w:szCs w:val="18"/>
-                <w:lang w:eastAsia="pt-BR"/>
-              </w:rPr>
-              <w:t>efic</w:t>
-            </w:r>
-            <w:proofErr w:type="spellEnd"/>
-            <w:r>
-              <w:rPr>
-                <w:rFonts w:ascii="Arial" w:eastAsia="Times New Roman" w:hAnsi="Arial" w:cs="Arial"/>
-                <w:color w:val="000000"/>
-                <w:sz w:val="18"/>
-                <w:szCs w:val="18"/>
-                <w:lang w:eastAsia="pt-BR"/>
-              </w:rPr>
-              <w:t>}}</w:t>
+              <w:t>{{efic}}</w:t>
             </w:r>
           </w:p>
         </w:tc>
@@ -21193,29 +20044,7 @@
                 <w:szCs w:val="18"/>
                 <w:lang w:eastAsia="pt-BR"/>
               </w:rPr>
-              <w:t>{{</w:t>
-            </w:r>
-            <w:proofErr w:type="spellStart"/>
-            <w:r>
-              <w:rPr>
-                <w:rFonts w:ascii="Arial" w:eastAsia="Times New Roman" w:hAnsi="Arial" w:cs="Arial"/>
-                <w:color w:val="000000"/>
-                <w:sz w:val="18"/>
-                <w:szCs w:val="18"/>
-                <w:lang w:eastAsia="pt-BR"/>
-              </w:rPr>
-              <w:t>comp</w:t>
-            </w:r>
-            <w:proofErr w:type="spellEnd"/>
-            <w:r>
-              <w:rPr>
-                <w:rFonts w:ascii="Arial" w:eastAsia="Times New Roman" w:hAnsi="Arial" w:cs="Arial"/>
-                <w:color w:val="000000"/>
-                <w:sz w:val="18"/>
-                <w:szCs w:val="18"/>
-                <w:lang w:eastAsia="pt-BR"/>
-              </w:rPr>
-              <w:t>}}</w:t>
+              <w:t>{{comp}}</w:t>
             </w:r>
           </w:p>
         </w:tc>
@@ -21281,29 +20110,7 @@
                 <w:szCs w:val="18"/>
                 <w:lang w:eastAsia="pt-BR"/>
               </w:rPr>
-              <w:t>{{</w:t>
-            </w:r>
-            <w:proofErr w:type="spellStart"/>
-            <w:r>
-              <w:rPr>
-                <w:rFonts w:ascii="Arial" w:eastAsia="Times New Roman" w:hAnsi="Arial" w:cs="Arial"/>
-                <w:color w:val="000000"/>
-                <w:sz w:val="18"/>
-                <w:szCs w:val="18"/>
-                <w:lang w:eastAsia="pt-BR"/>
-              </w:rPr>
-              <w:t>larg</w:t>
-            </w:r>
-            <w:proofErr w:type="spellEnd"/>
-            <w:r>
-              <w:rPr>
-                <w:rFonts w:ascii="Arial" w:eastAsia="Times New Roman" w:hAnsi="Arial" w:cs="Arial"/>
-                <w:color w:val="000000"/>
-                <w:sz w:val="18"/>
-                <w:szCs w:val="18"/>
-                <w:lang w:eastAsia="pt-BR"/>
-              </w:rPr>
-              <w:t>}}</w:t>
+              <w:t>{{larg}}</w:t>
             </w:r>
           </w:p>
         </w:tc>
@@ -21369,29 +20176,7 @@
                 <w:szCs w:val="18"/>
                 <w:lang w:eastAsia="pt-BR"/>
               </w:rPr>
-              <w:t>{{</w:t>
-            </w:r>
-            <w:proofErr w:type="spellStart"/>
-            <w:r>
-              <w:rPr>
-                <w:rFonts w:ascii="Arial" w:eastAsia="Times New Roman" w:hAnsi="Arial" w:cs="Arial"/>
-                <w:color w:val="000000"/>
-                <w:sz w:val="18"/>
-                <w:szCs w:val="18"/>
-                <w:lang w:eastAsia="pt-BR"/>
-              </w:rPr>
-              <w:t>area</w:t>
-            </w:r>
-            <w:proofErr w:type="spellEnd"/>
-            <w:r>
-              <w:rPr>
-                <w:rFonts w:ascii="Arial" w:eastAsia="Times New Roman" w:hAnsi="Arial" w:cs="Arial"/>
-                <w:color w:val="000000"/>
-                <w:sz w:val="18"/>
-                <w:szCs w:val="18"/>
-                <w:lang w:eastAsia="pt-BR"/>
-              </w:rPr>
-              <w:t>}}</w:t>
+              <w:t>{{area}}</w:t>
             </w:r>
           </w:p>
         </w:tc>
@@ -21523,29 +20308,7 @@
                 <w:szCs w:val="18"/>
                 <w:lang w:eastAsia="pt-BR"/>
               </w:rPr>
-              <w:t>{{</w:t>
-            </w:r>
-            <w:proofErr w:type="spellStart"/>
-            <w:r>
-              <w:rPr>
-                <w:rFonts w:ascii="Arial" w:eastAsia="Times New Roman" w:hAnsi="Arial" w:cs="Arial"/>
-                <w:color w:val="000000"/>
-                <w:sz w:val="18"/>
-                <w:szCs w:val="18"/>
-                <w:lang w:eastAsia="pt-BR"/>
-              </w:rPr>
-              <w:t>quant</w:t>
-            </w:r>
-            <w:proofErr w:type="spellEnd"/>
-            <w:r>
-              <w:rPr>
-                <w:rFonts w:ascii="Arial" w:eastAsia="Times New Roman" w:hAnsi="Arial" w:cs="Arial"/>
-                <w:color w:val="000000"/>
-                <w:sz w:val="18"/>
-                <w:szCs w:val="18"/>
-                <w:lang w:eastAsia="pt-BR"/>
-              </w:rPr>
-              <w:t>}}</w:t>
+              <w:t>{{quant}}</w:t>
             </w:r>
           </w:p>
         </w:tc>
@@ -21611,29 +20374,7 @@
                 <w:szCs w:val="18"/>
                 <w:lang w:eastAsia="pt-BR"/>
               </w:rPr>
-              <w:t>{{</w:t>
-            </w:r>
-            <w:proofErr w:type="spellStart"/>
-            <w:r>
-              <w:rPr>
-                <w:rFonts w:ascii="Arial" w:eastAsia="Times New Roman" w:hAnsi="Arial" w:cs="Arial"/>
-                <w:color w:val="000000"/>
-                <w:sz w:val="18"/>
-                <w:szCs w:val="18"/>
-                <w:lang w:eastAsia="pt-BR"/>
-              </w:rPr>
-              <w:t>ptotal</w:t>
-            </w:r>
-            <w:proofErr w:type="spellEnd"/>
-            <w:r>
-              <w:rPr>
-                <w:rFonts w:ascii="Arial" w:eastAsia="Times New Roman" w:hAnsi="Arial" w:cs="Arial"/>
-                <w:color w:val="000000"/>
-                <w:sz w:val="18"/>
-                <w:szCs w:val="18"/>
-                <w:lang w:eastAsia="pt-BR"/>
-              </w:rPr>
-              <w:t>}}</w:t>
+              <w:t>{{ptotal}}</w:t>
             </w:r>
           </w:p>
         </w:tc>
@@ -21858,6 +20599,16 @@
                 <w:lang w:eastAsia="pt-BR"/>
               </w:rPr>
             </w:pPr>
+            <w:r>
+              <w:rPr>
+                <w:rFonts w:ascii="Arial" w:eastAsia="Times New Roman" w:hAnsi="Arial" w:cs="Arial"/>
+                <w:color w:val="000000"/>
+                <w:sz w:val="18"/>
+                <w:szCs w:val="18"/>
+                <w:lang w:eastAsia="pt-BR"/>
+              </w:rPr>
+              <w:t>{{fab_inv}}</w:t>
+            </w:r>
           </w:p>
         </w:tc>
       </w:tr>
@@ -22051,29 +20802,7 @@
                 <w:szCs w:val="18"/>
                 <w:lang w:eastAsia="pt-BR"/>
               </w:rPr>
-              <w:t xml:space="preserve">ência nominal – </w:t>
-            </w:r>
-            <w:proofErr w:type="spellStart"/>
-            <w:r>
-              <w:rPr>
-                <w:rFonts w:ascii="Arial" w:eastAsia="Times New Roman" w:hAnsi="Arial" w:cs="Arial"/>
-                <w:color w:val="000000"/>
-                <w:sz w:val="18"/>
-                <w:szCs w:val="18"/>
-                <w:lang w:eastAsia="pt-BR"/>
-              </w:rPr>
-              <w:t>Pn</w:t>
-            </w:r>
-            <w:proofErr w:type="spellEnd"/>
-            <w:r>
-              <w:rPr>
-                <w:rFonts w:ascii="Arial" w:eastAsia="Times New Roman" w:hAnsi="Arial" w:cs="Arial"/>
-                <w:color w:val="000000"/>
-                <w:sz w:val="18"/>
-                <w:szCs w:val="18"/>
-                <w:lang w:eastAsia="pt-BR"/>
-              </w:rPr>
-              <w:t xml:space="preserve"> [</w:t>
+              <w:t>ência nominal – Pn [</w:t>
             </w:r>
             <w:r>
               <w:rPr>
@@ -22149,29 +20878,7 @@
                 <w:szCs w:val="18"/>
                 <w:lang w:eastAsia="pt-BR"/>
               </w:rPr>
-              <w:t xml:space="preserve">Máxima potência na entrada CC – </w:t>
-            </w:r>
-            <w:proofErr w:type="spellStart"/>
-            <w:r>
-              <w:rPr>
-                <w:rFonts w:ascii="Arial" w:eastAsia="Times New Roman" w:hAnsi="Arial" w:cs="Arial"/>
-                <w:color w:val="000000"/>
-                <w:sz w:val="18"/>
-                <w:szCs w:val="18"/>
-                <w:lang w:eastAsia="pt-BR"/>
-              </w:rPr>
-              <w:t>Pmax-cc</w:t>
-            </w:r>
-            <w:proofErr w:type="spellEnd"/>
-            <w:r>
-              <w:rPr>
-                <w:rFonts w:ascii="Arial" w:eastAsia="Times New Roman" w:hAnsi="Arial" w:cs="Arial"/>
-                <w:color w:val="000000"/>
-                <w:sz w:val="18"/>
-                <w:szCs w:val="18"/>
-                <w:lang w:eastAsia="pt-BR"/>
-              </w:rPr>
-              <w:t xml:space="preserve"> [kW]</w:t>
+              <w:t>Máxima potência na entrada CC – Pmax-cc [kW]</w:t>
             </w:r>
           </w:p>
         </w:tc>
@@ -22227,29 +20934,7 @@
                 <w:szCs w:val="18"/>
                 <w:lang w:eastAsia="pt-BR"/>
               </w:rPr>
-              <w:t xml:space="preserve">Máxima tensão CC – </w:t>
-            </w:r>
-            <w:proofErr w:type="spellStart"/>
-            <w:r>
-              <w:rPr>
-                <w:rFonts w:ascii="Arial" w:eastAsia="Times New Roman" w:hAnsi="Arial" w:cs="Arial"/>
-                <w:color w:val="000000"/>
-                <w:sz w:val="18"/>
-                <w:szCs w:val="18"/>
-                <w:lang w:eastAsia="pt-BR"/>
-              </w:rPr>
-              <w:t>Vcc-máx</w:t>
-            </w:r>
-            <w:proofErr w:type="spellEnd"/>
-            <w:r>
-              <w:rPr>
-                <w:rFonts w:ascii="Arial" w:eastAsia="Times New Roman" w:hAnsi="Arial" w:cs="Arial"/>
-                <w:color w:val="000000"/>
-                <w:sz w:val="18"/>
-                <w:szCs w:val="18"/>
-                <w:lang w:eastAsia="pt-BR"/>
-              </w:rPr>
-              <w:t xml:space="preserve"> [V]</w:t>
+              <w:t>Máxima tensão CC – Vcc-máx [V]</w:t>
             </w:r>
           </w:p>
         </w:tc>
@@ -22305,29 +20990,7 @@
                 <w:szCs w:val="18"/>
                 <w:lang w:eastAsia="pt-BR"/>
               </w:rPr>
-              <w:t xml:space="preserve">Máxima corrente CC – </w:t>
-            </w:r>
-            <w:proofErr w:type="spellStart"/>
-            <w:r>
-              <w:rPr>
-                <w:rFonts w:ascii="Arial" w:eastAsia="Times New Roman" w:hAnsi="Arial" w:cs="Arial"/>
-                <w:color w:val="000000"/>
-                <w:sz w:val="18"/>
-                <w:szCs w:val="18"/>
-                <w:lang w:eastAsia="pt-BR"/>
-              </w:rPr>
-              <w:t>Icc-máx</w:t>
-            </w:r>
-            <w:proofErr w:type="spellEnd"/>
-            <w:r>
-              <w:rPr>
-                <w:rFonts w:ascii="Arial" w:eastAsia="Times New Roman" w:hAnsi="Arial" w:cs="Arial"/>
-                <w:color w:val="000000"/>
-                <w:sz w:val="18"/>
-                <w:szCs w:val="18"/>
-                <w:lang w:eastAsia="pt-BR"/>
-              </w:rPr>
-              <w:t xml:space="preserve"> [V]</w:t>
+              <w:t>Máxima corrente CC – Icc-máx [V]</w:t>
             </w:r>
           </w:p>
         </w:tc>
@@ -22383,29 +21046,7 @@
                 <w:szCs w:val="18"/>
                 <w:lang w:eastAsia="pt-BR"/>
               </w:rPr>
-              <w:t xml:space="preserve">Máxima tensão MPPT – </w:t>
-            </w:r>
-            <w:proofErr w:type="spellStart"/>
-            <w:r>
-              <w:rPr>
-                <w:rFonts w:ascii="Arial" w:eastAsia="Times New Roman" w:hAnsi="Arial" w:cs="Arial"/>
-                <w:color w:val="000000"/>
-                <w:sz w:val="18"/>
-                <w:szCs w:val="18"/>
-                <w:lang w:eastAsia="pt-BR"/>
-              </w:rPr>
-              <w:t>Vpmp-máx</w:t>
-            </w:r>
-            <w:proofErr w:type="spellEnd"/>
-            <w:r>
-              <w:rPr>
-                <w:rFonts w:ascii="Arial" w:eastAsia="Times New Roman" w:hAnsi="Arial" w:cs="Arial"/>
-                <w:color w:val="000000"/>
-                <w:sz w:val="18"/>
-                <w:szCs w:val="18"/>
-                <w:lang w:eastAsia="pt-BR"/>
-              </w:rPr>
-              <w:t xml:space="preserve"> [V]</w:t>
+              <w:t>Máxima tensão MPPT – Vpmp-máx [V]</w:t>
             </w:r>
           </w:p>
         </w:tc>
@@ -22461,29 +21102,7 @@
                 <w:szCs w:val="18"/>
                 <w:lang w:eastAsia="pt-BR"/>
               </w:rPr>
-              <w:t xml:space="preserve">Mínima tensão MPPT – </w:t>
-            </w:r>
-            <w:proofErr w:type="spellStart"/>
-            <w:r>
-              <w:rPr>
-                <w:rFonts w:ascii="Arial" w:eastAsia="Times New Roman" w:hAnsi="Arial" w:cs="Arial"/>
-                <w:color w:val="000000"/>
-                <w:sz w:val="18"/>
-                <w:szCs w:val="18"/>
-                <w:lang w:eastAsia="pt-BR"/>
-              </w:rPr>
-              <w:t>Vpmp</w:t>
-            </w:r>
-            <w:proofErr w:type="spellEnd"/>
-            <w:r>
-              <w:rPr>
-                <w:rFonts w:ascii="Arial" w:eastAsia="Times New Roman" w:hAnsi="Arial" w:cs="Arial"/>
-                <w:color w:val="000000"/>
-                <w:sz w:val="18"/>
-                <w:szCs w:val="18"/>
-                <w:lang w:eastAsia="pt-BR"/>
-              </w:rPr>
-              <w:t>-min [V]</w:t>
+              <w:t>Mínima tensão MPPT – Vpmp-min [V]</w:t>
             </w:r>
           </w:p>
         </w:tc>
@@ -22539,29 +21158,7 @@
                 <w:szCs w:val="18"/>
                 <w:lang w:eastAsia="pt-BR"/>
               </w:rPr>
-              <w:t xml:space="preserve">Tensão CC de partida – </w:t>
-            </w:r>
-            <w:proofErr w:type="spellStart"/>
-            <w:r>
-              <w:rPr>
-                <w:rFonts w:ascii="Arial" w:eastAsia="Times New Roman" w:hAnsi="Arial" w:cs="Arial"/>
-                <w:color w:val="000000"/>
-                <w:sz w:val="18"/>
-                <w:szCs w:val="18"/>
-                <w:lang w:eastAsia="pt-BR"/>
-              </w:rPr>
-              <w:t>Vcc-part</w:t>
-            </w:r>
-            <w:proofErr w:type="spellEnd"/>
-            <w:r>
-              <w:rPr>
-                <w:rFonts w:ascii="Arial" w:eastAsia="Times New Roman" w:hAnsi="Arial" w:cs="Arial"/>
-                <w:color w:val="000000"/>
-                <w:sz w:val="18"/>
-                <w:szCs w:val="18"/>
-                <w:lang w:eastAsia="pt-BR"/>
-              </w:rPr>
-              <w:t xml:space="preserve"> [V]</w:t>
+              <w:t>Tensão CC de partida – Vcc-part [V]</w:t>
             </w:r>
           </w:p>
         </w:tc>
@@ -22618,20 +21215,8 @@
                 <w:lang w:eastAsia="pt-BR"/>
               </w:rPr>
               <w:lastRenderedPageBreak/>
-              <w:t xml:space="preserve">Quantidade de </w:t>
-            </w:r>
-            <w:proofErr w:type="spellStart"/>
-            <w:r>
-              <w:rPr>
-                <w:rFonts w:ascii="Arial" w:eastAsia="Times New Roman" w:hAnsi="Arial" w:cs="Arial"/>
-                <w:color w:val="000000"/>
-                <w:sz w:val="18"/>
-                <w:szCs w:val="18"/>
-                <w:lang w:eastAsia="pt-BR"/>
-              </w:rPr>
-              <w:t>Strings</w:t>
-            </w:r>
-            <w:proofErr w:type="spellEnd"/>
+              <w:t>Quantidade de Strings</w:t>
+            </w:r>
           </w:p>
         </w:tc>
         <w:tc>
@@ -22743,7 +21328,7 @@
                 <w:szCs w:val="18"/>
                 <w:lang w:eastAsia="pt-BR"/>
               </w:rPr>
-              <w:t>Entrada</w:t>
+              <w:t>Saída</w:t>
             </w:r>
           </w:p>
         </w:tc>
@@ -22779,29 +21364,7 @@
                 <w:szCs w:val="18"/>
                 <w:lang w:eastAsia="pt-BR"/>
               </w:rPr>
-              <w:t xml:space="preserve">Potência nominal CA – </w:t>
-            </w:r>
-            <w:proofErr w:type="spellStart"/>
-            <w:r>
-              <w:rPr>
-                <w:rFonts w:ascii="Arial" w:eastAsia="Times New Roman" w:hAnsi="Arial" w:cs="Arial"/>
-                <w:color w:val="000000"/>
-                <w:sz w:val="18"/>
-                <w:szCs w:val="18"/>
-                <w:lang w:eastAsia="pt-BR"/>
-              </w:rPr>
-              <w:t>Pca</w:t>
-            </w:r>
-            <w:proofErr w:type="spellEnd"/>
-            <w:r>
-              <w:rPr>
-                <w:rFonts w:ascii="Arial" w:eastAsia="Times New Roman" w:hAnsi="Arial" w:cs="Arial"/>
-                <w:color w:val="000000"/>
-                <w:sz w:val="18"/>
-                <w:szCs w:val="18"/>
-                <w:lang w:eastAsia="pt-BR"/>
-              </w:rPr>
-              <w:t xml:space="preserve"> [kW]</w:t>
+              <w:t>Potência nominal CA – Pca [kW]</w:t>
             </w:r>
           </w:p>
         </w:tc>
@@ -22857,29 +21420,7 @@
                 <w:szCs w:val="18"/>
                 <w:lang w:eastAsia="pt-BR"/>
               </w:rPr>
-              <w:t xml:space="preserve">Máxima potência na saída CA – </w:t>
-            </w:r>
-            <w:proofErr w:type="spellStart"/>
-            <w:r>
-              <w:rPr>
-                <w:rFonts w:ascii="Arial" w:eastAsia="Times New Roman" w:hAnsi="Arial" w:cs="Arial"/>
-                <w:color w:val="000000"/>
-                <w:sz w:val="18"/>
-                <w:szCs w:val="18"/>
-                <w:lang w:eastAsia="pt-BR"/>
-              </w:rPr>
-              <w:t>Pca-máx</w:t>
-            </w:r>
-            <w:proofErr w:type="spellEnd"/>
-            <w:r>
-              <w:rPr>
-                <w:rFonts w:ascii="Arial" w:eastAsia="Times New Roman" w:hAnsi="Arial" w:cs="Arial"/>
-                <w:color w:val="000000"/>
-                <w:sz w:val="18"/>
-                <w:szCs w:val="18"/>
-                <w:lang w:eastAsia="pt-BR"/>
-              </w:rPr>
-              <w:t xml:space="preserve"> [kW]</w:t>
+              <w:t>Máxima potência na saída CA – Pca-máx [kW]</w:t>
             </w:r>
           </w:p>
         </w:tc>
@@ -22935,29 +21476,7 @@
                 <w:szCs w:val="18"/>
                 <w:lang w:eastAsia="pt-BR"/>
               </w:rPr>
-              <w:t xml:space="preserve">Máxima corrente na saída CA – </w:t>
-            </w:r>
-            <w:proofErr w:type="spellStart"/>
-            <w:r>
-              <w:rPr>
-                <w:rFonts w:ascii="Arial" w:eastAsia="Times New Roman" w:hAnsi="Arial" w:cs="Arial"/>
-                <w:color w:val="000000"/>
-                <w:sz w:val="18"/>
-                <w:szCs w:val="18"/>
-                <w:lang w:eastAsia="pt-BR"/>
-              </w:rPr>
-              <w:t>Imáx-ca</w:t>
-            </w:r>
-            <w:proofErr w:type="spellEnd"/>
-            <w:r>
-              <w:rPr>
-                <w:rFonts w:ascii="Arial" w:eastAsia="Times New Roman" w:hAnsi="Arial" w:cs="Arial"/>
-                <w:color w:val="000000"/>
-                <w:sz w:val="18"/>
-                <w:szCs w:val="18"/>
-                <w:lang w:eastAsia="pt-BR"/>
-              </w:rPr>
-              <w:t xml:space="preserve"> [A]</w:t>
+              <w:t>Máxima corrente na saída CA – Imáx-ca [A]</w:t>
             </w:r>
           </w:p>
         </w:tc>
@@ -23013,29 +21532,7 @@
                 <w:szCs w:val="18"/>
                 <w:lang w:eastAsia="pt-BR"/>
               </w:rPr>
-              <w:t xml:space="preserve">Tensão nominal CA – </w:t>
-            </w:r>
-            <w:proofErr w:type="spellStart"/>
-            <w:r>
-              <w:rPr>
-                <w:rFonts w:ascii="Arial" w:eastAsia="Times New Roman" w:hAnsi="Arial" w:cs="Arial"/>
-                <w:color w:val="000000"/>
-                <w:sz w:val="18"/>
-                <w:szCs w:val="18"/>
-                <w:lang w:eastAsia="pt-BR"/>
-              </w:rPr>
-              <w:t>Vnon-ca</w:t>
-            </w:r>
-            <w:proofErr w:type="spellEnd"/>
-            <w:r>
-              <w:rPr>
-                <w:rFonts w:ascii="Arial" w:eastAsia="Times New Roman" w:hAnsi="Arial" w:cs="Arial"/>
-                <w:color w:val="000000"/>
-                <w:sz w:val="18"/>
-                <w:szCs w:val="18"/>
-                <w:lang w:eastAsia="pt-BR"/>
-              </w:rPr>
-              <w:t xml:space="preserve"> [V]</w:t>
+              <w:t>Tensão nominal CA – Vnon-ca [V]</w:t>
             </w:r>
           </w:p>
         </w:tc>
@@ -23091,29 +21588,7 @@
                 <w:szCs w:val="18"/>
                 <w:lang w:eastAsia="pt-BR"/>
               </w:rPr>
-              <w:t xml:space="preserve">Frequência nominal – </w:t>
-            </w:r>
-            <w:proofErr w:type="spellStart"/>
-            <w:r>
-              <w:rPr>
-                <w:rFonts w:ascii="Arial" w:eastAsia="Times New Roman" w:hAnsi="Arial" w:cs="Arial"/>
-                <w:color w:val="000000"/>
-                <w:sz w:val="18"/>
-                <w:szCs w:val="18"/>
-                <w:lang w:eastAsia="pt-BR"/>
-              </w:rPr>
-              <w:t>Fn</w:t>
-            </w:r>
-            <w:proofErr w:type="spellEnd"/>
-            <w:r>
-              <w:rPr>
-                <w:rFonts w:ascii="Arial" w:eastAsia="Times New Roman" w:hAnsi="Arial" w:cs="Arial"/>
-                <w:color w:val="000000"/>
-                <w:sz w:val="18"/>
-                <w:szCs w:val="18"/>
-                <w:lang w:eastAsia="pt-BR"/>
-              </w:rPr>
-              <w:t xml:space="preserve"> [Hz]</w:t>
+              <w:t>Frequência nominal – Fn [Hz]</w:t>
             </w:r>
           </w:p>
         </w:tc>
@@ -23169,29 +21644,7 @@
                 <w:szCs w:val="18"/>
                 <w:lang w:eastAsia="pt-BR"/>
               </w:rPr>
-              <w:t xml:space="preserve">Máxima tensão CA – </w:t>
-            </w:r>
-            <w:proofErr w:type="spellStart"/>
-            <w:r>
-              <w:rPr>
-                <w:rFonts w:ascii="Arial" w:eastAsia="Times New Roman" w:hAnsi="Arial" w:cs="Arial"/>
-                <w:color w:val="000000"/>
-                <w:sz w:val="18"/>
-                <w:szCs w:val="18"/>
-                <w:lang w:eastAsia="pt-BR"/>
-              </w:rPr>
-              <w:t>Vca-máx</w:t>
-            </w:r>
-            <w:proofErr w:type="spellEnd"/>
-            <w:r>
-              <w:rPr>
-                <w:rFonts w:ascii="Arial" w:eastAsia="Times New Roman" w:hAnsi="Arial" w:cs="Arial"/>
-                <w:color w:val="000000"/>
-                <w:sz w:val="18"/>
-                <w:szCs w:val="18"/>
-                <w:lang w:eastAsia="pt-BR"/>
-              </w:rPr>
-              <w:t xml:space="preserve"> [V]</w:t>
+              <w:t>Máxima tensão CA – Vca-máx [V]</w:t>
             </w:r>
           </w:p>
         </w:tc>
@@ -23247,29 +21700,7 @@
                 <w:szCs w:val="18"/>
                 <w:lang w:eastAsia="pt-BR"/>
               </w:rPr>
-              <w:t xml:space="preserve">Mínima tensão CA – </w:t>
-            </w:r>
-            <w:proofErr w:type="spellStart"/>
-            <w:r>
-              <w:rPr>
-                <w:rFonts w:ascii="Arial" w:eastAsia="Times New Roman" w:hAnsi="Arial" w:cs="Arial"/>
-                <w:color w:val="000000"/>
-                <w:sz w:val="18"/>
-                <w:szCs w:val="18"/>
-                <w:lang w:eastAsia="pt-BR"/>
-              </w:rPr>
-              <w:t>Vca</w:t>
-            </w:r>
-            <w:proofErr w:type="spellEnd"/>
-            <w:r>
-              <w:rPr>
-                <w:rFonts w:ascii="Arial" w:eastAsia="Times New Roman" w:hAnsi="Arial" w:cs="Arial"/>
-                <w:color w:val="000000"/>
-                <w:sz w:val="18"/>
-                <w:szCs w:val="18"/>
-                <w:lang w:eastAsia="pt-BR"/>
-              </w:rPr>
-              <w:t>-min [V]</w:t>
+              <w:t>Mínima tensão CA – Vca-min [V]</w:t>
             </w:r>
           </w:p>
         </w:tc>
@@ -23739,27 +22170,7 @@
           <w:sz w:val="20"/>
           <w:szCs w:val="20"/>
         </w:rPr>
-        <w:t xml:space="preserve">Número de </w:t>
-      </w:r>
-      <w:proofErr w:type="spellStart"/>
-      <w:r>
-        <w:rPr>
-          <w:rFonts w:ascii="Arial" w:hAnsi="Arial" w:cs="Arial"/>
-          <w:color w:val="000000"/>
-          <w:sz w:val="20"/>
-          <w:szCs w:val="20"/>
-        </w:rPr>
-        <w:t>pólos</w:t>
-      </w:r>
-      <w:proofErr w:type="spellEnd"/>
-      <w:r>
-        <w:rPr>
-          <w:rFonts w:ascii="Arial" w:hAnsi="Arial" w:cs="Arial"/>
-          <w:color w:val="000000"/>
-          <w:sz w:val="20"/>
-          <w:szCs w:val="20"/>
-        </w:rPr>
-        <w:t>:</w:t>
+        <w:t>Número de pólos:</w:t>
       </w:r>
     </w:p>
     <w:p>
@@ -24051,25 +22462,14 @@
         </w:rPr>
         <w:t xml:space="preserve">Dimensionar e descrever as características técnicas dos </w:t>
       </w:r>
-      <w:proofErr w:type="spellStart"/>
-      <w:r>
-        <w:rPr>
-          <w:rFonts w:ascii="Arial" w:hAnsi="Arial" w:cs="Arial"/>
-          <w:color w:val="000000"/>
-          <w:sz w:val="20"/>
-          <w:szCs w:val="20"/>
-        </w:rPr>
-        <w:t>DPSs</w:t>
-      </w:r>
-      <w:proofErr w:type="spellEnd"/>
-      <w:r>
-        <w:rPr>
-          <w:rFonts w:ascii="Arial" w:hAnsi="Arial" w:cs="Arial"/>
-          <w:color w:val="000000"/>
-          <w:sz w:val="20"/>
-          <w:szCs w:val="20"/>
-        </w:rPr>
-        <w:t xml:space="preserve"> </w:t>
+      <w:r>
+        <w:rPr>
+          <w:rFonts w:ascii="Arial" w:hAnsi="Arial" w:cs="Arial"/>
+          <w:color w:val="000000"/>
+          <w:sz w:val="20"/>
+          <w:szCs w:val="20"/>
+        </w:rPr>
+        <w:t xml:space="preserve">DPSs </w:t>
       </w:r>
       <w:r>
         <w:rPr>
@@ -24463,19 +22863,8 @@
           <w:sz w:val="20"/>
           <w:szCs w:val="20"/>
         </w:rPr>
-        <w:t xml:space="preserve">, informando isolamento, bitola, </w:t>
-      </w:r>
-      <w:proofErr w:type="spellStart"/>
-      <w:r>
-        <w:rPr>
-          <w:rFonts w:ascii="Arial" w:hAnsi="Arial" w:cs="Arial"/>
-          <w:color w:val="000000"/>
-          <w:sz w:val="20"/>
-          <w:szCs w:val="20"/>
-        </w:rPr>
-        <w:t>etc</w:t>
-      </w:r>
-      <w:proofErr w:type="spellEnd"/>
+        <w:t>, informando isolamento, bitola, etc</w:t>
+      </w:r>
       <w:r>
         <w:rPr>
           <w:rFonts w:ascii="Arial" w:hAnsi="Arial" w:cs="Arial"/>
@@ -25088,47 +23477,7 @@
                 <w:sz w:val="20"/>
                 <w:szCs w:val="20"/>
               </w:rPr>
-              <w:t xml:space="preserve">Proteção de </w:t>
-            </w:r>
-            <w:proofErr w:type="spellStart"/>
-            <w:r>
-              <w:rPr>
-                <w:rFonts w:ascii="Arial" w:hAnsi="Arial" w:cs="Arial"/>
-                <w:bCs/>
-                <w:sz w:val="20"/>
-                <w:szCs w:val="20"/>
-              </w:rPr>
-              <w:t>subfrequência</w:t>
-            </w:r>
-            <w:proofErr w:type="spellEnd"/>
-            <w:r>
-              <w:rPr>
-                <w:rFonts w:ascii="Arial" w:hAnsi="Arial" w:cs="Arial"/>
-                <w:bCs/>
-                <w:sz w:val="20"/>
-                <w:szCs w:val="20"/>
-              </w:rPr>
-              <w:t xml:space="preserve"> (81U) e </w:t>
-            </w:r>
-            <w:proofErr w:type="spellStart"/>
-            <w:r>
-              <w:rPr>
-                <w:rFonts w:ascii="Arial" w:hAnsi="Arial" w:cs="Arial"/>
-                <w:bCs/>
-                <w:sz w:val="20"/>
-                <w:szCs w:val="20"/>
-              </w:rPr>
-              <w:t>sobrefrequência</w:t>
-            </w:r>
-            <w:proofErr w:type="spellEnd"/>
-            <w:r>
-              <w:rPr>
-                <w:rFonts w:ascii="Arial" w:hAnsi="Arial" w:cs="Arial"/>
-                <w:bCs/>
-                <w:sz w:val="20"/>
-                <w:szCs w:val="20"/>
-              </w:rPr>
-              <w:t xml:space="preserve"> (81O)</w:t>
+              <w:t>Proteção de subfrequência (81U) e sobrefrequência (81O)</w:t>
             </w:r>
           </w:p>
         </w:tc>
@@ -25293,7 +23642,6 @@
                 <w:szCs w:val="20"/>
               </w:rPr>
             </w:pPr>
-            <w:proofErr w:type="spellStart"/>
             <w:r>
               <w:rPr>
                 <w:rFonts w:ascii="Arial" w:hAnsi="Arial" w:cs="Arial"/>
@@ -25310,57 +23658,7 @@
                 <w:sz w:val="20"/>
                 <w:szCs w:val="20"/>
               </w:rPr>
-              <w:t>hamento</w:t>
-            </w:r>
-            <w:proofErr w:type="spellEnd"/>
-            <w:r>
-              <w:rPr>
-                <w:rFonts w:ascii="Arial" w:hAnsi="Arial" w:cs="Arial"/>
-                <w:bCs/>
-                <w:sz w:val="20"/>
-                <w:szCs w:val="20"/>
-              </w:rPr>
-              <w:t xml:space="preserve"> (78 e 81 </w:t>
-            </w:r>
-            <w:proofErr w:type="spellStart"/>
-            <w:r>
-              <w:rPr>
-                <w:rFonts w:ascii="Arial" w:hAnsi="Arial" w:cs="Arial"/>
-                <w:bCs/>
-                <w:sz w:val="20"/>
-                <w:szCs w:val="20"/>
-              </w:rPr>
-              <w:t>df</w:t>
-            </w:r>
-            <w:proofErr w:type="spellEnd"/>
-            <w:r>
-              <w:rPr>
-                <w:rFonts w:ascii="Arial" w:hAnsi="Arial" w:cs="Arial"/>
-                <w:bCs/>
-                <w:sz w:val="20"/>
-                <w:szCs w:val="20"/>
-              </w:rPr>
-              <w:t>/</w:t>
-            </w:r>
-            <w:proofErr w:type="spellStart"/>
-            <w:r>
-              <w:rPr>
-                <w:rFonts w:ascii="Arial" w:hAnsi="Arial" w:cs="Arial"/>
-                <w:bCs/>
-                <w:sz w:val="20"/>
-                <w:szCs w:val="20"/>
-              </w:rPr>
-              <w:t>dt</w:t>
-            </w:r>
-            <w:proofErr w:type="spellEnd"/>
-            <w:r>
-              <w:rPr>
-                <w:rFonts w:ascii="Arial" w:hAnsi="Arial" w:cs="Arial"/>
-                <w:bCs/>
-                <w:sz w:val="20"/>
-                <w:szCs w:val="20"/>
-              </w:rPr>
-              <w:t xml:space="preserve"> – ROCOF)</w:t>
+              <w:t>hamento (78 e 81 df/dt – ROCOF)</w:t>
             </w:r>
           </w:p>
         </w:tc>
@@ -25956,15 +24254,7 @@
         <w:jc w:val="both"/>
       </w:pPr>
       <w:r>
-        <w:t xml:space="preserve">Material: Policarbonato com aditivos </w:t>
-      </w:r>
-      <w:proofErr w:type="spellStart"/>
-      <w:r>
-        <w:t>anti-raios</w:t>
-      </w:r>
-      <w:proofErr w:type="spellEnd"/>
-      <w:r>
-        <w:t xml:space="preserve"> UV (ultravioleta);</w:t>
+        <w:t>Material: Policarbonato com aditivos anti-raios UV (ultravioleta);</w:t>
       </w:r>
     </w:p>
     <w:p>
@@ -26345,27 +24635,7 @@
           <w:sz w:val="20"/>
           <w:szCs w:val="20"/>
         </w:rPr>
-        <w:t xml:space="preserve">Projeto Elétricos contendo: planta de situação, diagrama funcional, arranjos físicos ou </w:t>
-      </w:r>
-      <w:proofErr w:type="spellStart"/>
-      <w:r>
-        <w:rPr>
-          <w:rFonts w:ascii="Arial" w:hAnsi="Arial" w:cs="Arial"/>
-          <w:color w:val="000000"/>
-          <w:sz w:val="20"/>
-          <w:szCs w:val="20"/>
-        </w:rPr>
-        <w:t>lay-out</w:t>
-      </w:r>
-      <w:proofErr w:type="spellEnd"/>
-      <w:r>
-        <w:rPr>
-          <w:rFonts w:ascii="Arial" w:hAnsi="Arial" w:cs="Arial"/>
-          <w:color w:val="000000"/>
-          <w:sz w:val="20"/>
-          <w:szCs w:val="20"/>
-        </w:rPr>
-        <w:t>, detalhes de montagem, manual com folha de dados do gerador e manual com folha de dados do inversor</w:t>
+        <w:t>Projeto Elétricos contendo: planta de situação, diagrama funcional, arranjos físicos ou lay-out, detalhes de montagem, manual com folha de dados do gerador e manual com folha de dados do inversor</w:t>
       </w:r>
       <w:r>
         <w:rPr>

</xml_diff>